<commit_message>
project 2 done. copying code isn't "homework" it's busywork.
</commit_message>
<xml_diff>
--- a/DA420_Project2_GRAHN.docx
+++ b/DA420_Project2_GRAHN.docx
@@ -115,66 +115,6 @@
       </w:r>
       <w:r>
         <w:rPr>
-          <w:rStyle w:val="CommentTok"/>
-        </w:rPr>
-        <w:t xml:space="preserve">#day_of_week = col_factor(levels = c("Monday", "Tuesday", </w:t>
-      </w:r>
-      <w:r>
-        <w:br w:type="textWrapping"/>
-      </w:r>
-      <w:r>
-        <w:rPr>
-          <w:rStyle w:val="NormalTok"/>
-        </w:rPr>
-        <w:t xml:space="preserve">                                      </w:t>
-      </w:r>
-      <w:r>
-        <w:rPr>
-          <w:rStyle w:val="CommentTok"/>
-        </w:rPr>
-        <w:t xml:space="preserve">#                                   "Wednesday", "Thursday", </w:t>
-      </w:r>
-      <w:r>
-        <w:br w:type="textWrapping"/>
-      </w:r>
-      <w:r>
-        <w:rPr>
-          <w:rStyle w:val="NormalTok"/>
-        </w:rPr>
-        <w:t xml:space="preserve">                                       </w:t>
-      </w:r>
-      <w:r>
-        <w:rPr>
-          <w:rStyle w:val="CommentTok"/>
-        </w:rPr>
-        <w:t xml:space="preserve">#                                  "Friday", "Saturday", </w:t>
-      </w:r>
-      <w:r>
-        <w:br w:type="textWrapping"/>
-      </w:r>
-      <w:r>
-        <w:rPr>
-          <w:rStyle w:val="NormalTok"/>
-        </w:rPr>
-        <w:t xml:space="preserve">                                        </w:t>
-      </w:r>
-      <w:r>
-        <w:rPr>
-          <w:rStyle w:val="CommentTok"/>
-        </w:rPr>
-        <w:t xml:space="preserve">#                                 "Sunday")),</w:t>
-      </w:r>
-      <w:r>
-        <w:br w:type="textWrapping"/>
-      </w:r>
-      <w:r>
-        <w:rPr>
-          <w:rStyle w:val="NormalTok"/>
-        </w:rPr>
-        <w:t xml:space="preserve">                                     </w:t>
-      </w:r>
-      <w:r>
-        <w:rPr>
           <w:rStyle w:val="DataTypeTok"/>
         </w:rPr>
         <w:t xml:space="preserve">month =</w:t>
@@ -382,15 +322,6 @@
           <w:rStyle w:val="NormalTok"/>
         </w:rPr>
         <w:t xml:space="preserve">))))</w:t>
-      </w:r>
-      <w:r>
-        <w:br w:type="textWrapping"/>
-      </w:r>
-      <w:r>
-        <w:rPr>
-          <w:rStyle w:val="CommentTok"/>
-        </w:rPr>
-        <w:t xml:space="preserve">#View(dodgers)</w:t>
       </w:r>
       <w:r>
         <w:br w:type="textWrapping"/>
@@ -559,6 +490,15 @@
       </w:r>
       <w:r>
         <w:rPr>
+          <w:rStyle w:val="CommentTok"/>
+        </w:rPr>
+        <w:t xml:space="preserve">#and turn that, and day/night into factors.</w:t>
+      </w:r>
+      <w:r>
+        <w:br w:type="textWrapping"/>
+      </w:r>
+      <w:r>
+        <w:rPr>
           <w:rStyle w:val="NormalTok"/>
         </w:rPr>
         <w:t xml:space="preserve">dodgers &lt;-</w:t>
@@ -588,6 +528,48 @@
         <w:t xml:space="preserve"> </w:t>
       </w:r>
       <w:r>
+        <w:br w:type="textWrapping"/>
+      </w:r>
+      <w:r>
+        <w:rPr>
+          <w:rStyle w:val="StringTok"/>
+        </w:rPr>
+        <w:t xml:space="preserve">  </w:t>
+      </w:r>
+      <w:r>
+        <w:rPr>
+          <w:rStyle w:val="KeywordTok"/>
+        </w:rPr>
+        <w:t xml:space="preserve">select</w:t>
+      </w:r>
+      <w:r>
+        <w:rPr>
+          <w:rStyle w:val="NormalTok"/>
+        </w:rPr>
+        <w:t xml:space="preserve">(month, attend, day_of_week, opponent, temp, skies, day_night, fireworks, bobblehead) </w:t>
+      </w:r>
+      <w:r>
+        <w:rPr>
+          <w:rStyle w:val="OperatorTok"/>
+        </w:rPr>
+        <w:t xml:space="preserve">%&gt;%</w:t>
+      </w:r>
+      <w:r>
+        <w:rPr>
+          <w:rStyle w:val="StringTok"/>
+        </w:rPr>
+        <w:t xml:space="preserve"> </w:t>
+      </w:r>
+      <w:r>
+        <w:br w:type="textWrapping"/>
+      </w:r>
+      <w:r>
+        <w:rPr>
+          <w:rStyle w:val="StringTok"/>
+        </w:rPr>
+        <w:t xml:space="preserve">  </w:t>
+      </w:r>
+      <w:r>
         <w:rPr>
           <w:rStyle w:val="KeywordTok"/>
         </w:rPr>
@@ -654,7 +636,7 @@
         <w:rPr>
           <w:rStyle w:val="DataTypeTok"/>
         </w:rPr>
-        <w:t xml:space="preserve">day_of_week =</w:t>
+        <w:t xml:space="preserve">day_of_week_f =</w:t>
       </w:r>
       <w:r>
         <w:rPr>
@@ -1026,7 +1008,7 @@
         <w:rPr>
           <w:rStyle w:val="NormalTok"/>
         </w:rPr>
-        <w:t xml:space="preserve">(day_of_week, </w:t>
+        <w:t xml:space="preserve">(day_of_week_f, </w:t>
       </w:r>
       <w:r>
         <w:rPr>
@@ -2868,7 +2850,3796 @@
         <w:rPr>
           <w:rStyle w:val="CommentTok"/>
         </w:rPr>
-        <w:t xml:space="preserve">#dodgers_lm &lt;-</w:t>
+        <w:t xml:space="preserve">#prediction will predict attendence based on act. attendence, month, and day_of_week_f, bobbleheads</w:t>
+      </w:r>
+      <w:r>
+        <w:br w:type="textWrapping"/>
+      </w:r>
+      <w:r>
+        <w:rPr>
+          <w:rStyle w:val="CommentTok"/>
+        </w:rPr>
+        <w:t xml:space="preserve">#with a test and a train set</w:t>
+      </w:r>
+      <w:r>
+        <w:br w:type="textWrapping"/>
+      </w:r>
+      <w:r>
+        <w:br w:type="textWrapping"/>
+      </w:r>
+      <w:r>
+        <w:rPr>
+          <w:rStyle w:val="CommentTok"/>
+        </w:rPr>
+        <w:t xml:space="preserve">#pseudocode: </w:t>
+      </w:r>
+      <w:r>
+        <w:br w:type="textWrapping"/>
+      </w:r>
+      <w:r>
+        <w:rPr>
+          <w:rStyle w:val="CommentTok"/>
+        </w:rPr>
+        <w:t xml:space="preserve">#build a test/train array with 2/3 "test" data obvs and 1/2 "train" obvs</w:t>
+      </w:r>
+      <w:r>
+        <w:br w:type="textWrapping"/>
+      </w:r>
+      <w:r>
+        <w:rPr>
+          <w:rStyle w:val="CommentTok"/>
+        </w:rPr>
+        <w:t xml:space="preserve">#randomize it </w:t>
+      </w:r>
+      <w:r>
+        <w:br w:type="textWrapping"/>
+      </w:r>
+      <w:r>
+        <w:rPr>
+          <w:rStyle w:val="CommentTok"/>
+        </w:rPr>
+        <w:t xml:space="preserve">#union it to dodgers data</w:t>
+      </w:r>
+      <w:r>
+        <w:br w:type="textWrapping"/>
+      </w:r>
+      <w:r>
+        <w:rPr>
+          <w:rStyle w:val="CommentTok"/>
+        </w:rPr>
+        <w:t xml:space="preserve"># set seed for repeatability of training-and-test split </w:t>
+      </w:r>
+      <w:r>
+        <w:br w:type="textWrapping"/>
+      </w:r>
+      <w:r>
+        <w:rPr>
+          <w:rStyle w:val="CommentTok"/>
+        </w:rPr>
+        <w:t xml:space="preserve"># and the seed is always 42 because 42 is the answer to everything</w:t>
+      </w:r>
+      <w:r>
+        <w:br w:type="textWrapping"/>
+      </w:r>
+      <w:r>
+        <w:rPr>
+          <w:rStyle w:val="KeywordTok"/>
+        </w:rPr>
+        <w:t xml:space="preserve">set.seed</w:t>
+      </w:r>
+      <w:r>
+        <w:rPr>
+          <w:rStyle w:val="NormalTok"/>
+        </w:rPr>
+        <w:t xml:space="preserve">(</w:t>
+      </w:r>
+      <w:r>
+        <w:rPr>
+          <w:rStyle w:val="DecValTok"/>
+        </w:rPr>
+        <w:t xml:space="preserve">42</w:t>
+      </w:r>
+      <w:r>
+        <w:rPr>
+          <w:rStyle w:val="NormalTok"/>
+        </w:rPr>
+        <w:t xml:space="preserve">) </w:t>
+      </w:r>
+      <w:r>
+        <w:br w:type="textWrapping"/>
+      </w:r>
+      <w:r>
+        <w:br w:type="textWrapping"/>
+      </w:r>
+      <w:r>
+        <w:rPr>
+          <w:rStyle w:val="NormalTok"/>
+        </w:rPr>
+        <w:t xml:space="preserve">training_test &lt;-</w:t>
+      </w:r>
+      <w:r>
+        <w:rPr>
+          <w:rStyle w:val="StringTok"/>
+        </w:rPr>
+        <w:t xml:space="preserve"> </w:t>
+      </w:r>
+      <w:r>
+        <w:rPr>
+          <w:rStyle w:val="KeywordTok"/>
+        </w:rPr>
+        <w:t xml:space="preserve">c</w:t>
+      </w:r>
+      <w:r>
+        <w:rPr>
+          <w:rStyle w:val="NormalTok"/>
+        </w:rPr>
+        <w:t xml:space="preserve">(</w:t>
+      </w:r>
+      <w:r>
+        <w:rPr>
+          <w:rStyle w:val="KeywordTok"/>
+        </w:rPr>
+        <w:t xml:space="preserve">rep</w:t>
+      </w:r>
+      <w:r>
+        <w:rPr>
+          <w:rStyle w:val="NormalTok"/>
+        </w:rPr>
+        <w:t xml:space="preserve">(</w:t>
+      </w:r>
+      <w:r>
+        <w:rPr>
+          <w:rStyle w:val="DecValTok"/>
+        </w:rPr>
+        <w:t xml:space="preserve">1</w:t>
+      </w:r>
+      <w:r>
+        <w:rPr>
+          <w:rStyle w:val="NormalTok"/>
+        </w:rPr>
+        <w:t xml:space="preserve">,</w:t>
+      </w:r>
+      <w:r>
+        <w:rPr>
+          <w:rStyle w:val="DataTypeTok"/>
+        </w:rPr>
+        <w:t xml:space="preserve">length=</w:t>
+      </w:r>
+      <w:r>
+        <w:rPr>
+          <w:rStyle w:val="KeywordTok"/>
+        </w:rPr>
+        <w:t xml:space="preserve">trunc</w:t>
+      </w:r>
+      <w:r>
+        <w:rPr>
+          <w:rStyle w:val="NormalTok"/>
+        </w:rPr>
+        <w:t xml:space="preserve">((</w:t>
+      </w:r>
+      <w:r>
+        <w:rPr>
+          <w:rStyle w:val="DecValTok"/>
+        </w:rPr>
+        <w:t xml:space="preserve">2</w:t>
+      </w:r>
+      <w:r>
+        <w:rPr>
+          <w:rStyle w:val="OperatorTok"/>
+        </w:rPr>
+        <w:t xml:space="preserve">/</w:t>
+      </w:r>
+      <w:r>
+        <w:rPr>
+          <w:rStyle w:val="DecValTok"/>
+        </w:rPr>
+        <w:t xml:space="preserve">3</w:t>
+      </w:r>
+      <w:r>
+        <w:rPr>
+          <w:rStyle w:val="NormalTok"/>
+        </w:rPr>
+        <w:t xml:space="preserve">)</w:t>
+      </w:r>
+      <w:r>
+        <w:rPr>
+          <w:rStyle w:val="OperatorTok"/>
+        </w:rPr>
+        <w:t xml:space="preserve">*</w:t>
+      </w:r>
+      <w:r>
+        <w:rPr>
+          <w:rStyle w:val="KeywordTok"/>
+        </w:rPr>
+        <w:t xml:space="preserve">nrow</w:t>
+      </w:r>
+      <w:r>
+        <w:rPr>
+          <w:rStyle w:val="NormalTok"/>
+        </w:rPr>
+        <w:t xml:space="preserve">(dodgers))),</w:t>
+      </w:r>
+      <w:r>
+        <w:br w:type="textWrapping"/>
+      </w:r>
+      <w:r>
+        <w:rPr>
+          <w:rStyle w:val="NormalTok"/>
+        </w:rPr>
+        <w:t xml:space="preserve">                   </w:t>
+      </w:r>
+      <w:r>
+        <w:rPr>
+          <w:rStyle w:val="KeywordTok"/>
+        </w:rPr>
+        <w:t xml:space="preserve">rep</w:t>
+      </w:r>
+      <w:r>
+        <w:rPr>
+          <w:rStyle w:val="NormalTok"/>
+        </w:rPr>
+        <w:t xml:space="preserve">(</w:t>
+      </w:r>
+      <w:r>
+        <w:rPr>
+          <w:rStyle w:val="DecValTok"/>
+        </w:rPr>
+        <w:t xml:space="preserve">2</w:t>
+      </w:r>
+      <w:r>
+        <w:rPr>
+          <w:rStyle w:val="NormalTok"/>
+        </w:rPr>
+        <w:t xml:space="preserve">,</w:t>
+      </w:r>
+      <w:r>
+        <w:rPr>
+          <w:rStyle w:val="DataTypeTok"/>
+        </w:rPr>
+        <w:t xml:space="preserve">length=</w:t>
+      </w:r>
+      <w:r>
+        <w:rPr>
+          <w:rStyle w:val="NormalTok"/>
+        </w:rPr>
+        <w:t xml:space="preserve">(</w:t>
+      </w:r>
+      <w:r>
+        <w:rPr>
+          <w:rStyle w:val="KeywordTok"/>
+        </w:rPr>
+        <w:t xml:space="preserve">nrow</w:t>
+      </w:r>
+      <w:r>
+        <w:rPr>
+          <w:rStyle w:val="NormalTok"/>
+        </w:rPr>
+        <w:t xml:space="preserve">(dodgers) </w:t>
+      </w:r>
+      <w:r>
+        <w:rPr>
+          <w:rStyle w:val="OperatorTok"/>
+        </w:rPr>
+        <w:t xml:space="preserve">-</w:t>
+      </w:r>
+      <w:r>
+        <w:rPr>
+          <w:rStyle w:val="StringTok"/>
+        </w:rPr>
+        <w:t xml:space="preserve"> </w:t>
+      </w:r>
+      <w:r>
+        <w:rPr>
+          <w:rStyle w:val="KeywordTok"/>
+        </w:rPr>
+        <w:t xml:space="preserve">trunc</w:t>
+      </w:r>
+      <w:r>
+        <w:rPr>
+          <w:rStyle w:val="NormalTok"/>
+        </w:rPr>
+        <w:t xml:space="preserve">((</w:t>
+      </w:r>
+      <w:r>
+        <w:rPr>
+          <w:rStyle w:val="DecValTok"/>
+        </w:rPr>
+        <w:t xml:space="preserve">2</w:t>
+      </w:r>
+      <w:r>
+        <w:rPr>
+          <w:rStyle w:val="OperatorTok"/>
+        </w:rPr>
+        <w:t xml:space="preserve">/</w:t>
+      </w:r>
+      <w:r>
+        <w:rPr>
+          <w:rStyle w:val="DecValTok"/>
+        </w:rPr>
+        <w:t xml:space="preserve">3</w:t>
+      </w:r>
+      <w:r>
+        <w:rPr>
+          <w:rStyle w:val="NormalTok"/>
+        </w:rPr>
+        <w:t xml:space="preserve">)</w:t>
+      </w:r>
+      <w:r>
+        <w:rPr>
+          <w:rStyle w:val="OperatorTok"/>
+        </w:rPr>
+        <w:t xml:space="preserve">*</w:t>
+      </w:r>
+      <w:r>
+        <w:rPr>
+          <w:rStyle w:val="KeywordTok"/>
+        </w:rPr>
+        <w:t xml:space="preserve">nrow</w:t>
+      </w:r>
+      <w:r>
+        <w:rPr>
+          <w:rStyle w:val="NormalTok"/>
+        </w:rPr>
+        <w:t xml:space="preserve">(dodgers)))))</w:t>
+      </w:r>
+      <w:r>
+        <w:br w:type="textWrapping"/>
+      </w:r>
+      <w:r>
+        <w:br w:type="textWrapping"/>
+      </w:r>
+      <w:r>
+        <w:rPr>
+          <w:rStyle w:val="NormalTok"/>
+        </w:rPr>
+        <w:t xml:space="preserve">dodgers</w:t>
+      </w:r>
+      <w:r>
+        <w:rPr>
+          <w:rStyle w:val="OperatorTok"/>
+        </w:rPr>
+        <w:t xml:space="preserve">$</w:t>
+      </w:r>
+      <w:r>
+        <w:rPr>
+          <w:rStyle w:val="NormalTok"/>
+        </w:rPr>
+        <w:t xml:space="preserve">training_test &lt;-</w:t>
+      </w:r>
+      <w:r>
+        <w:rPr>
+          <w:rStyle w:val="StringTok"/>
+        </w:rPr>
+        <w:t xml:space="preserve"> </w:t>
+      </w:r>
+      <w:r>
+        <w:rPr>
+          <w:rStyle w:val="KeywordTok"/>
+        </w:rPr>
+        <w:t xml:space="preserve">sample</w:t>
+      </w:r>
+      <w:r>
+        <w:rPr>
+          <w:rStyle w:val="NormalTok"/>
+        </w:rPr>
+        <w:t xml:space="preserve">(training_test) </w:t>
+      </w:r>
+      <w:r>
+        <w:rPr>
+          <w:rStyle w:val="CommentTok"/>
+        </w:rPr>
+        <w:t xml:space="preserve"># random permutation</w:t>
+      </w:r>
+      <w:r>
+        <w:br w:type="textWrapping"/>
+      </w:r>
+      <w:r>
+        <w:rPr>
+          <w:rStyle w:val="NormalTok"/>
+        </w:rPr>
+        <w:t xml:space="preserve">dodgers</w:t>
+      </w:r>
+      <w:r>
+        <w:rPr>
+          <w:rStyle w:val="OperatorTok"/>
+        </w:rPr>
+        <w:t xml:space="preserve">$</w:t>
+      </w:r>
+      <w:r>
+        <w:rPr>
+          <w:rStyle w:val="NormalTok"/>
+        </w:rPr>
+        <w:t xml:space="preserve">training_test &lt;-</w:t>
+      </w:r>
+      <w:r>
+        <w:rPr>
+          <w:rStyle w:val="StringTok"/>
+        </w:rPr>
+        <w:t xml:space="preserve"> </w:t>
+      </w:r>
+      <w:r>
+        <w:rPr>
+          <w:rStyle w:val="KeywordTok"/>
+        </w:rPr>
+        <w:t xml:space="preserve">factor</w:t>
+      </w:r>
+      <w:r>
+        <w:rPr>
+          <w:rStyle w:val="NormalTok"/>
+        </w:rPr>
+        <w:t xml:space="preserve">(dodgers</w:t>
+      </w:r>
+      <w:r>
+        <w:rPr>
+          <w:rStyle w:val="OperatorTok"/>
+        </w:rPr>
+        <w:t xml:space="preserve">$</w:t>
+      </w:r>
+      <w:r>
+        <w:rPr>
+          <w:rStyle w:val="NormalTok"/>
+        </w:rPr>
+        <w:t xml:space="preserve">training_test,</w:t>
+      </w:r>
+      <w:r>
+        <w:br w:type="textWrapping"/>
+      </w:r>
+      <w:r>
+        <w:rPr>
+          <w:rStyle w:val="NormalTok"/>
+        </w:rPr>
+        <w:t xml:space="preserve">                                </w:t>
+      </w:r>
+      <w:r>
+        <w:rPr>
+          <w:rStyle w:val="DataTypeTok"/>
+        </w:rPr>
+        <w:t xml:space="preserve">levels=</w:t>
+      </w:r>
+      <w:r>
+        <w:rPr>
+          <w:rStyle w:val="KeywordTok"/>
+        </w:rPr>
+        <w:t xml:space="preserve">c</w:t>
+      </w:r>
+      <w:r>
+        <w:rPr>
+          <w:rStyle w:val="NormalTok"/>
+        </w:rPr>
+        <w:t xml:space="preserve">(</w:t>
+      </w:r>
+      <w:r>
+        <w:rPr>
+          <w:rStyle w:val="DecValTok"/>
+        </w:rPr>
+        <w:t xml:space="preserve">1</w:t>
+      </w:r>
+      <w:r>
+        <w:rPr>
+          <w:rStyle w:val="NormalTok"/>
+        </w:rPr>
+        <w:t xml:space="preserve">,</w:t>
+      </w:r>
+      <w:r>
+        <w:rPr>
+          <w:rStyle w:val="DecValTok"/>
+        </w:rPr>
+        <w:t xml:space="preserve">2</w:t>
+      </w:r>
+      <w:r>
+        <w:rPr>
+          <w:rStyle w:val="NormalTok"/>
+        </w:rPr>
+        <w:t xml:space="preserve">), </w:t>
+      </w:r>
+      <w:r>
+        <w:br w:type="textWrapping"/>
+      </w:r>
+      <w:r>
+        <w:rPr>
+          <w:rStyle w:val="NormalTok"/>
+        </w:rPr>
+        <w:t xml:space="preserve">                                </w:t>
+      </w:r>
+      <w:r>
+        <w:rPr>
+          <w:rStyle w:val="DataTypeTok"/>
+        </w:rPr>
+        <w:t xml:space="preserve">labels=</w:t>
+      </w:r>
+      <w:r>
+        <w:rPr>
+          <w:rStyle w:val="KeywordTok"/>
+        </w:rPr>
+        <w:t xml:space="preserve">c</w:t>
+      </w:r>
+      <w:r>
+        <w:rPr>
+          <w:rStyle w:val="NormalTok"/>
+        </w:rPr>
+        <w:t xml:space="preserve">(</w:t>
+      </w:r>
+      <w:r>
+        <w:rPr>
+          <w:rStyle w:val="StringTok"/>
+        </w:rPr>
+        <w:t xml:space="preserve">"TRAIN"</w:t>
+      </w:r>
+      <w:r>
+        <w:rPr>
+          <w:rStyle w:val="NormalTok"/>
+        </w:rPr>
+        <w:t xml:space="preserve">,</w:t>
+      </w:r>
+      <w:r>
+        <w:rPr>
+          <w:rStyle w:val="StringTok"/>
+        </w:rPr>
+        <w:t xml:space="preserve">"TEST"</w:t>
+      </w:r>
+      <w:r>
+        <w:rPr>
+          <w:rStyle w:val="NormalTok"/>
+        </w:rPr>
+        <w:t xml:space="preserve">))</w:t>
+      </w:r>
+      <w:r>
+        <w:br w:type="textWrapping"/>
+      </w:r>
+      <w:r>
+        <w:br w:type="textWrapping"/>
+      </w:r>
+      <w:r>
+        <w:rPr>
+          <w:rStyle w:val="NormalTok"/>
+        </w:rPr>
+        <w:t xml:space="preserve">dodgers.train &lt;-</w:t>
+      </w:r>
+      <w:r>
+        <w:rPr>
+          <w:rStyle w:val="StringTok"/>
+        </w:rPr>
+        <w:t xml:space="preserve"> </w:t>
+      </w:r>
+      <w:r>
+        <w:rPr>
+          <w:rStyle w:val="NormalTok"/>
+        </w:rPr>
+        <w:t xml:space="preserve">dodgers </w:t>
+      </w:r>
+      <w:r>
+        <w:rPr>
+          <w:rStyle w:val="OperatorTok"/>
+        </w:rPr>
+        <w:t xml:space="preserve">%&gt;%</w:t>
+      </w:r>
+      <w:r>
+        <w:rPr>
+          <w:rStyle w:val="StringTok"/>
+        </w:rPr>
+        <w:t xml:space="preserve"> </w:t>
+      </w:r>
+      <w:r>
+        <w:rPr>
+          <w:rStyle w:val="KeywordTok"/>
+        </w:rPr>
+        <w:t xml:space="preserve">filter</w:t>
+      </w:r>
+      <w:r>
+        <w:rPr>
+          <w:rStyle w:val="NormalTok"/>
+        </w:rPr>
+        <w:t xml:space="preserve">(training_test </w:t>
+      </w:r>
+      <w:r>
+        <w:rPr>
+          <w:rStyle w:val="OperatorTok"/>
+        </w:rPr>
+        <w:t xml:space="preserve">==</w:t>
+      </w:r>
+      <w:r>
+        <w:rPr>
+          <w:rStyle w:val="StringTok"/>
+        </w:rPr>
+        <w:t xml:space="preserve"> "TRAIN"</w:t>
+      </w:r>
+      <w:r>
+        <w:rPr>
+          <w:rStyle w:val="NormalTok"/>
+        </w:rPr>
+        <w:t xml:space="preserve">)</w:t>
+      </w:r>
+      <w:r>
+        <w:br w:type="textWrapping"/>
+      </w:r>
+      <w:r>
+        <w:rPr>
+          <w:rStyle w:val="CommentTok"/>
+        </w:rPr>
+        <w:t xml:space="preserve">#print(str(dodgers.train)) # check training data frame</w:t>
+      </w:r>
+      <w:r>
+        <w:br w:type="textWrapping"/>
+      </w:r>
+      <w:r>
+        <w:br w:type="textWrapping"/>
+      </w:r>
+      <w:r>
+        <w:rPr>
+          <w:rStyle w:val="NormalTok"/>
+        </w:rPr>
+        <w:t xml:space="preserve">dodgers.test &lt;-</w:t>
+      </w:r>
+      <w:r>
+        <w:rPr>
+          <w:rStyle w:val="StringTok"/>
+        </w:rPr>
+        <w:t xml:space="preserve"> </w:t>
+      </w:r>
+      <w:r>
+        <w:rPr>
+          <w:rStyle w:val="NormalTok"/>
+        </w:rPr>
+        <w:t xml:space="preserve">dodgers </w:t>
+      </w:r>
+      <w:r>
+        <w:rPr>
+          <w:rStyle w:val="OperatorTok"/>
+        </w:rPr>
+        <w:t xml:space="preserve">%&gt;%</w:t>
+      </w:r>
+      <w:r>
+        <w:rPr>
+          <w:rStyle w:val="StringTok"/>
+        </w:rPr>
+        <w:t xml:space="preserve"> </w:t>
+      </w:r>
+      <w:r>
+        <w:rPr>
+          <w:rStyle w:val="KeywordTok"/>
+        </w:rPr>
+        <w:t xml:space="preserve">filter</w:t>
+      </w:r>
+      <w:r>
+        <w:rPr>
+          <w:rStyle w:val="NormalTok"/>
+        </w:rPr>
+        <w:t xml:space="preserve">(training_test </w:t>
+      </w:r>
+      <w:r>
+        <w:rPr>
+          <w:rStyle w:val="OperatorTok"/>
+        </w:rPr>
+        <w:t xml:space="preserve">==</w:t>
+      </w:r>
+      <w:r>
+        <w:rPr>
+          <w:rStyle w:val="StringTok"/>
+        </w:rPr>
+        <w:t xml:space="preserve"> "TEST"</w:t>
+      </w:r>
+      <w:r>
+        <w:rPr>
+          <w:rStyle w:val="NormalTok"/>
+        </w:rPr>
+        <w:t xml:space="preserve">)</w:t>
+      </w:r>
+      <w:r>
+        <w:br w:type="textWrapping"/>
+      </w:r>
+      <w:r>
+        <w:rPr>
+          <w:rStyle w:val="CommentTok"/>
+        </w:rPr>
+        <w:t xml:space="preserve">#print(str(dodgers.test)) # check test data frame</w:t>
+      </w:r>
+      <w:r>
+        <w:br w:type="textWrapping"/>
+      </w:r>
+      <w:r>
+        <w:br w:type="textWrapping"/>
+      </w:r>
+      <w:r>
+        <w:rPr>
+          <w:rStyle w:val="CommentTok"/>
+        </w:rPr>
+        <w:t xml:space="preserve"># build and save model from filtered "train" data</w:t>
+      </w:r>
+      <w:r>
+        <w:br w:type="textWrapping"/>
+      </w:r>
+      <w:r>
+        <w:rPr>
+          <w:rStyle w:val="CommentTok"/>
+        </w:rPr>
+        <w:t xml:space="preserve"># specify a simple model with bobblehead entered last</w:t>
+      </w:r>
+      <w:r>
+        <w:br w:type="textWrapping"/>
+      </w:r>
+      <w:r>
+        <w:rPr>
+          <w:rStyle w:val="NormalTok"/>
+        </w:rPr>
+        <w:t xml:space="preserve">my.model &lt;-</w:t>
+      </w:r>
+      <w:r>
+        <w:rPr>
+          <w:rStyle w:val="StringTok"/>
+        </w:rPr>
+        <w:t xml:space="preserve"> </w:t>
+      </w:r>
+      <w:r>
+        <w:rPr>
+          <w:rStyle w:val="NormalTok"/>
+        </w:rPr>
+        <w:t xml:space="preserve">{attend </w:t>
+      </w:r>
+      <w:r>
+        <w:rPr>
+          <w:rStyle w:val="OperatorTok"/>
+        </w:rPr>
+        <w:t xml:space="preserve">~</w:t>
+      </w:r>
+      <w:r>
+        <w:rPr>
+          <w:rStyle w:val="StringTok"/>
+        </w:rPr>
+        <w:t xml:space="preserve"> </w:t>
+      </w:r>
+      <w:r>
+        <w:rPr>
+          <w:rStyle w:val="NormalTok"/>
+        </w:rPr>
+        <w:t xml:space="preserve">month </w:t>
+      </w:r>
+      <w:r>
+        <w:rPr>
+          <w:rStyle w:val="OperatorTok"/>
+        </w:rPr>
+        <w:t xml:space="preserve">+</w:t>
+      </w:r>
+      <w:r>
+        <w:rPr>
+          <w:rStyle w:val="StringTok"/>
+        </w:rPr>
+        <w:t xml:space="preserve"> </w:t>
+      </w:r>
+      <w:r>
+        <w:rPr>
+          <w:rStyle w:val="NormalTok"/>
+        </w:rPr>
+        <w:t xml:space="preserve">day_of_week_f </w:t>
+      </w:r>
+      <w:r>
+        <w:rPr>
+          <w:rStyle w:val="OperatorTok"/>
+        </w:rPr>
+        <w:t xml:space="preserve">+</w:t>
+      </w:r>
+      <w:r>
+        <w:rPr>
+          <w:rStyle w:val="StringTok"/>
+        </w:rPr>
+        <w:t xml:space="preserve"> </w:t>
+      </w:r>
+      <w:r>
+        <w:rPr>
+          <w:rStyle w:val="NormalTok"/>
+        </w:rPr>
+        <w:t xml:space="preserve">bobblehead}</w:t>
+      </w:r>
+      <w:r>
+        <w:br w:type="textWrapping"/>
+      </w:r>
+      <w:r>
+        <w:br w:type="textWrapping"/>
+      </w:r>
+      <w:r>
+        <w:rPr>
+          <w:rStyle w:val="CommentTok"/>
+        </w:rPr>
+        <w:t xml:space="preserve"># fit the model to the training set</w:t>
+      </w:r>
+      <w:r>
+        <w:br w:type="textWrapping"/>
+      </w:r>
+      <w:r>
+        <w:rPr>
+          <w:rStyle w:val="NormalTok"/>
+        </w:rPr>
+        <w:t xml:space="preserve">train.model.fit &lt;-</w:t>
+      </w:r>
+      <w:r>
+        <w:rPr>
+          <w:rStyle w:val="StringTok"/>
+        </w:rPr>
+        <w:t xml:space="preserve"> </w:t>
+      </w:r>
+      <w:r>
+        <w:rPr>
+          <w:rStyle w:val="KeywordTok"/>
+        </w:rPr>
+        <w:t xml:space="preserve">lm</w:t>
+      </w:r>
+      <w:r>
+        <w:rPr>
+          <w:rStyle w:val="NormalTok"/>
+        </w:rPr>
+        <w:t xml:space="preserve">(my.model, </w:t>
+      </w:r>
+      <w:r>
+        <w:rPr>
+          <w:rStyle w:val="DataTypeTok"/>
+        </w:rPr>
+        <w:t xml:space="preserve">data =</w:t>
+      </w:r>
+      <w:r>
+        <w:rPr>
+          <w:rStyle w:val="NormalTok"/>
+        </w:rPr>
+        <w:t xml:space="preserve"> dodgers.train)</w:t>
+      </w:r>
+      <w:r>
+        <w:br w:type="textWrapping"/>
+      </w:r>
+      <w:r>
+        <w:rPr>
+          <w:rStyle w:val="CommentTok"/>
+        </w:rPr>
+        <w:t xml:space="preserve"># summary of model fit to the training set</w:t>
+      </w:r>
+      <w:r>
+        <w:br w:type="textWrapping"/>
+      </w:r>
+      <w:r>
+        <w:rPr>
+          <w:rStyle w:val="KeywordTok"/>
+        </w:rPr>
+        <w:t xml:space="preserve">print</w:t>
+      </w:r>
+      <w:r>
+        <w:rPr>
+          <w:rStyle w:val="NormalTok"/>
+        </w:rPr>
+        <w:t xml:space="preserve">(</w:t>
+      </w:r>
+      <w:r>
+        <w:rPr>
+          <w:rStyle w:val="KeywordTok"/>
+        </w:rPr>
+        <w:t xml:space="preserve">summary</w:t>
+      </w:r>
+      <w:r>
+        <w:rPr>
+          <w:rStyle w:val="NormalTok"/>
+        </w:rPr>
+        <w:t xml:space="preserve">(train.model.fit))</w:t>
+      </w:r>
+    </w:p>
+    <w:p>
+      <w:pPr>
+        <w:pStyle w:val="SourceCode"/>
+      </w:pPr>
+      <w:r>
+        <w:rPr>
+          <w:rStyle w:val="VerbatimChar"/>
+        </w:rPr>
+        <w:t xml:space="preserve">## </w:t>
+      </w:r>
+      <w:r>
+        <w:br w:type="textWrapping"/>
+      </w:r>
+      <w:r>
+        <w:rPr>
+          <w:rStyle w:val="VerbatimChar"/>
+        </w:rPr>
+        <w:t xml:space="preserve">## Call:</w:t>
+      </w:r>
+      <w:r>
+        <w:br w:type="textWrapping"/>
+      </w:r>
+      <w:r>
+        <w:rPr>
+          <w:rStyle w:val="VerbatimChar"/>
+        </w:rPr>
+        <w:t xml:space="preserve">## lm(formula = my.model, data = dodgers.train)</w:t>
+      </w:r>
+      <w:r>
+        <w:br w:type="textWrapping"/>
+      </w:r>
+      <w:r>
+        <w:rPr>
+          <w:rStyle w:val="VerbatimChar"/>
+        </w:rPr>
+        <w:t xml:space="preserve">## </w:t>
+      </w:r>
+      <w:r>
+        <w:br w:type="textWrapping"/>
+      </w:r>
+      <w:r>
+        <w:rPr>
+          <w:rStyle w:val="VerbatimChar"/>
+        </w:rPr>
+        <w:t xml:space="preserve">## Residuals:</w:t>
+      </w:r>
+      <w:r>
+        <w:br w:type="textWrapping"/>
+      </w:r>
+      <w:r>
+        <w:rPr>
+          <w:rStyle w:val="VerbatimChar"/>
+        </w:rPr>
+        <w:t xml:space="preserve">##    Min     1Q Median     3Q    Max </w:t>
+      </w:r>
+      <w:r>
+        <w:br w:type="textWrapping"/>
+      </w:r>
+      <w:r>
+        <w:rPr>
+          <w:rStyle w:val="VerbatimChar"/>
+        </w:rPr>
+        <w:t xml:space="preserve">## -10888  -3753  -1002   2400  13802 </w:t>
+      </w:r>
+      <w:r>
+        <w:br w:type="textWrapping"/>
+      </w:r>
+      <w:r>
+        <w:rPr>
+          <w:rStyle w:val="VerbatimChar"/>
+        </w:rPr>
+        <w:t xml:space="preserve">## </w:t>
+      </w:r>
+      <w:r>
+        <w:br w:type="textWrapping"/>
+      </w:r>
+      <w:r>
+        <w:rPr>
+          <w:rStyle w:val="VerbatimChar"/>
+        </w:rPr>
+        <w:t xml:space="preserve">## Coefficients:</w:t>
+      </w:r>
+      <w:r>
+        <w:br w:type="textWrapping"/>
+      </w:r>
+      <w:r>
+        <w:rPr>
+          <w:rStyle w:val="VerbatimChar"/>
+        </w:rPr>
+        <w:t xml:space="preserve">##                   Estimate Std. Error t value Pr(&gt;|t|)    </w:t>
+      </w:r>
+      <w:r>
+        <w:br w:type="textWrapping"/>
+      </w:r>
+      <w:r>
+        <w:rPr>
+          <w:rStyle w:val="VerbatimChar"/>
+        </w:rPr>
+        <w:t xml:space="preserve">## (Intercept)          32258       3687   8.750 7.84e-11 ***</w:t>
+      </w:r>
+      <w:r>
+        <w:br w:type="textWrapping"/>
+      </w:r>
+      <w:r>
+        <w:rPr>
+          <w:rStyle w:val="VerbatimChar"/>
+        </w:rPr>
+        <w:t xml:space="preserve">## monthMAY             -3438       3297  -1.043   0.3034    </w:t>
+      </w:r>
+      <w:r>
+        <w:br w:type="textWrapping"/>
+      </w:r>
+      <w:r>
+        <w:rPr>
+          <w:rStyle w:val="VerbatimChar"/>
+        </w:rPr>
+        <w:t xml:space="preserve">## monthJUN              8089       3692   2.191   0.0343 *  </w:t>
+      </w:r>
+      <w:r>
+        <w:br w:type="textWrapping"/>
+      </w:r>
+      <w:r>
+        <w:rPr>
+          <w:rStyle w:val="VerbatimChar"/>
+        </w:rPr>
+        <w:t xml:space="preserve">## monthJUL              5299       3918   1.352   0.1839    </w:t>
+      </w:r>
+      <w:r>
+        <w:br w:type="textWrapping"/>
+      </w:r>
+      <w:r>
+        <w:rPr>
+          <w:rStyle w:val="VerbatimChar"/>
+        </w:rPr>
+        <w:t xml:space="preserve">## monthAUG              3706       3355   1.104   0.2760    </w:t>
+      </w:r>
+      <w:r>
+        <w:br w:type="textWrapping"/>
+      </w:r>
+      <w:r>
+        <w:rPr>
+          <w:rStyle w:val="VerbatimChar"/>
+        </w:rPr>
+        <w:t xml:space="preserve">## monthSEP              1029       3568   0.288   0.7745    </w:t>
+      </w:r>
+      <w:r>
+        <w:br w:type="textWrapping"/>
+      </w:r>
+      <w:r>
+        <w:rPr>
+          <w:rStyle w:val="VerbatimChar"/>
+        </w:rPr>
+        <w:t xml:space="preserve">## monthOCT             -1456       5712  -0.255   0.8001    </w:t>
+      </w:r>
+      <w:r>
+        <w:br w:type="textWrapping"/>
+      </w:r>
+      <w:r>
+        <w:rPr>
+          <w:rStyle w:val="VerbatimChar"/>
+        </w:rPr>
+        <w:t xml:space="preserve">## day_of_week_fTue      9907       3870   2.560   0.0143 *  </w:t>
+      </w:r>
+      <w:r>
+        <w:br w:type="textWrapping"/>
+      </w:r>
+      <w:r>
+        <w:rPr>
+          <w:rStyle w:val="VerbatimChar"/>
+        </w:rPr>
+        <w:t xml:space="preserve">## day_of_week_fWed      4975       3433   1.449   0.1550    </w:t>
+      </w:r>
+      <w:r>
+        <w:br w:type="textWrapping"/>
+      </w:r>
+      <w:r>
+        <w:rPr>
+          <w:rStyle w:val="VerbatimChar"/>
+        </w:rPr>
+        <w:t xml:space="preserve">## day_of_week_fThur     4855       4026   1.206   0.2349    </w:t>
+      </w:r>
+      <w:r>
+        <w:br w:type="textWrapping"/>
+      </w:r>
+      <w:r>
+        <w:rPr>
+          <w:rStyle w:val="VerbatimChar"/>
+        </w:rPr>
+        <w:t xml:space="preserve">## day_of_week_fFri      5083       3628   1.401   0.1690    </w:t>
+      </w:r>
+      <w:r>
+        <w:br w:type="textWrapping"/>
+      </w:r>
+      <w:r>
+        <w:rPr>
+          <w:rStyle w:val="VerbatimChar"/>
+        </w:rPr>
+        <w:t xml:space="preserve">## day_of_week_fSat      8208       3428   2.395   0.0214 *  </w:t>
+      </w:r>
+      <w:r>
+        <w:br w:type="textWrapping"/>
+      </w:r>
+      <w:r>
+        <w:rPr>
+          <w:rStyle w:val="VerbatimChar"/>
+        </w:rPr>
+        <w:t xml:space="preserve">## day_of_week_fSun      8516       3530   2.413   0.0205 *  </w:t>
+      </w:r>
+      <w:r>
+        <w:br w:type="textWrapping"/>
+      </w:r>
+      <w:r>
+        <w:rPr>
+          <w:rStyle w:val="VerbatimChar"/>
+        </w:rPr>
+        <w:t xml:space="preserve">## bobbleheadYES         7083       3065   2.311   0.0261 *  </w:t>
+      </w:r>
+      <w:r>
+        <w:br w:type="textWrapping"/>
+      </w:r>
+      <w:r>
+        <w:rPr>
+          <w:rStyle w:val="VerbatimChar"/>
+        </w:rPr>
+        <w:t xml:space="preserve">## ---</w:t>
+      </w:r>
+      <w:r>
+        <w:br w:type="textWrapping"/>
+      </w:r>
+      <w:r>
+        <w:rPr>
+          <w:rStyle w:val="VerbatimChar"/>
+        </w:rPr>
+        <w:t xml:space="preserve">## Signif. codes:  0 '***' 0.001 '**' 0.01 '*' 0.05 '.' 0.1 ' ' 1</w:t>
+      </w:r>
+      <w:r>
+        <w:br w:type="textWrapping"/>
+      </w:r>
+      <w:r>
+        <w:rPr>
+          <w:rStyle w:val="VerbatimChar"/>
+        </w:rPr>
+        <w:t xml:space="preserve">## </w:t>
+      </w:r>
+      <w:r>
+        <w:br w:type="textWrapping"/>
+      </w:r>
+      <w:r>
+        <w:rPr>
+          <w:rStyle w:val="VerbatimChar"/>
+        </w:rPr>
+        <w:t xml:space="preserve">## Residual standard error: 6768 on 40 degrees of freedom</w:t>
+      </w:r>
+      <w:r>
+        <w:br w:type="textWrapping"/>
+      </w:r>
+      <w:r>
+        <w:rPr>
+          <w:rStyle w:val="VerbatimChar"/>
+        </w:rPr>
+        <w:t xml:space="preserve">## Multiple R-squared:  0.523,  Adjusted R-squared:  0.3679 </w:t>
+      </w:r>
+      <w:r>
+        <w:br w:type="textWrapping"/>
+      </w:r>
+      <w:r>
+        <w:rPr>
+          <w:rStyle w:val="VerbatimChar"/>
+        </w:rPr>
+        <w:t xml:space="preserve">## F-statistic: 3.373 on 13 and 40 DF,  p-value: 0.001528</w:t>
+      </w:r>
+    </w:p>
+    <w:p>
+      <w:pPr>
+        <w:pStyle w:val="SourceCode"/>
+      </w:pPr>
+      <w:r>
+        <w:rPr>
+          <w:rStyle w:val="CommentTok"/>
+        </w:rPr>
+        <w:t xml:space="preserve"># training set predictions from the model fit to the training set</w:t>
+      </w:r>
+      <w:r>
+        <w:br w:type="textWrapping"/>
+      </w:r>
+      <w:r>
+        <w:rPr>
+          <w:rStyle w:val="NormalTok"/>
+        </w:rPr>
+        <w:t xml:space="preserve">dodgers.train</w:t>
+      </w:r>
+      <w:r>
+        <w:rPr>
+          <w:rStyle w:val="OperatorTok"/>
+        </w:rPr>
+        <w:t xml:space="preserve">$</w:t>
+      </w:r>
+      <w:r>
+        <w:rPr>
+          <w:rStyle w:val="NormalTok"/>
+        </w:rPr>
+        <w:t xml:space="preserve">predict_attend &lt;-</w:t>
+      </w:r>
+      <w:r>
+        <w:rPr>
+          <w:rStyle w:val="StringTok"/>
+        </w:rPr>
+        <w:t xml:space="preserve"> </w:t>
+      </w:r>
+      <w:r>
+        <w:rPr>
+          <w:rStyle w:val="KeywordTok"/>
+        </w:rPr>
+        <w:t xml:space="preserve">predict</w:t>
+      </w:r>
+      <w:r>
+        <w:rPr>
+          <w:rStyle w:val="NormalTok"/>
+        </w:rPr>
+        <w:t xml:space="preserve">(train.model.fit)</w:t>
+      </w:r>
+      <w:r>
+        <w:br w:type="textWrapping"/>
+      </w:r>
+      <w:r>
+        <w:rPr>
+          <w:rStyle w:val="CommentTok"/>
+        </w:rPr>
+        <w:t xml:space="preserve"># test set predictions from the model fit to the training set</w:t>
+      </w:r>
+      <w:r>
+        <w:br w:type="textWrapping"/>
+      </w:r>
+      <w:r>
+        <w:rPr>
+          <w:rStyle w:val="NormalTok"/>
+        </w:rPr>
+        <w:t xml:space="preserve">dodgers.test</w:t>
+      </w:r>
+      <w:r>
+        <w:rPr>
+          <w:rStyle w:val="OperatorTok"/>
+        </w:rPr>
+        <w:t xml:space="preserve">$</w:t>
+      </w:r>
+      <w:r>
+        <w:rPr>
+          <w:rStyle w:val="NormalTok"/>
+        </w:rPr>
+        <w:t xml:space="preserve">predict_attend &lt;-</w:t>
+      </w:r>
+      <w:r>
+        <w:rPr>
+          <w:rStyle w:val="StringTok"/>
+        </w:rPr>
+        <w:t xml:space="preserve"> </w:t>
+      </w:r>
+      <w:r>
+        <w:rPr>
+          <w:rStyle w:val="KeywordTok"/>
+        </w:rPr>
+        <w:t xml:space="preserve">predict</w:t>
+      </w:r>
+      <w:r>
+        <w:rPr>
+          <w:rStyle w:val="NormalTok"/>
+        </w:rPr>
+        <w:t xml:space="preserve">(train.model.fit, </w:t>
+      </w:r>
+      <w:r>
+        <w:rPr>
+          <w:rStyle w:val="DataTypeTok"/>
+        </w:rPr>
+        <w:t xml:space="preserve">newdata =</w:t>
+      </w:r>
+      <w:r>
+        <w:rPr>
+          <w:rStyle w:val="NormalTok"/>
+        </w:rPr>
+        <w:t xml:space="preserve"> dodgers.test)</w:t>
+      </w:r>
+      <w:r>
+        <w:br w:type="textWrapping"/>
+      </w:r>
+      <w:r>
+        <w:br w:type="textWrapping"/>
+      </w:r>
+      <w:r>
+        <w:rPr>
+          <w:rStyle w:val="CommentTok"/>
+        </w:rPr>
+        <w:t xml:space="preserve"># compute the proportion of response variance</w:t>
+      </w:r>
+      <w:r>
+        <w:br w:type="textWrapping"/>
+      </w:r>
+      <w:r>
+        <w:rPr>
+          <w:rStyle w:val="CommentTok"/>
+        </w:rPr>
+        <w:t xml:space="preserve"># accounted for when predicting out-of-sample</w:t>
+      </w:r>
+      <w:r>
+        <w:br w:type="textWrapping"/>
+      </w:r>
+      <w:r>
+        <w:rPr>
+          <w:rStyle w:val="KeywordTok"/>
+        </w:rPr>
+        <w:t xml:space="preserve">cat</w:t>
+      </w:r>
+      <w:r>
+        <w:rPr>
+          <w:rStyle w:val="NormalTok"/>
+        </w:rPr>
+        <w:t xml:space="preserve">(</w:t>
+      </w:r>
+      <w:r>
+        <w:rPr>
+          <w:rStyle w:val="StringTok"/>
+        </w:rPr>
+        <w:t xml:space="preserve">"</w:t>
+      </w:r>
+      <w:r>
+        <w:rPr>
+          <w:rStyle w:val="CharTok"/>
+        </w:rPr>
+        <w:t xml:space="preserve">\n</w:t>
+      </w:r>
+      <w:r>
+        <w:rPr>
+          <w:rStyle w:val="StringTok"/>
+        </w:rPr>
+        <w:t xml:space="preserve">"</w:t>
+      </w:r>
+      <w:r>
+        <w:rPr>
+          <w:rStyle w:val="NormalTok"/>
+        </w:rPr>
+        <w:t xml:space="preserve">,</w:t>
+      </w:r>
+      <w:r>
+        <w:rPr>
+          <w:rStyle w:val="StringTok"/>
+        </w:rPr>
+        <w:t xml:space="preserve">"Proportion of Test Set Variance Accounted for: "</w:t>
+      </w:r>
+      <w:r>
+        <w:rPr>
+          <w:rStyle w:val="NormalTok"/>
+        </w:rPr>
+        <w:t xml:space="preserve">,</w:t>
+      </w:r>
+      <w:r>
+        <w:br w:type="textWrapping"/>
+      </w:r>
+      <w:r>
+        <w:rPr>
+          <w:rStyle w:val="KeywordTok"/>
+        </w:rPr>
+        <w:t xml:space="preserve">round</w:t>
+      </w:r>
+      <w:r>
+        <w:rPr>
+          <w:rStyle w:val="NormalTok"/>
+        </w:rPr>
+        <w:t xml:space="preserve">((</w:t>
+      </w:r>
+      <w:r>
+        <w:rPr>
+          <w:rStyle w:val="KeywordTok"/>
+        </w:rPr>
+        <w:t xml:space="preserve">with</w:t>
+      </w:r>
+      <w:r>
+        <w:rPr>
+          <w:rStyle w:val="NormalTok"/>
+        </w:rPr>
+        <w:t xml:space="preserve">(dodgers.test,</w:t>
+      </w:r>
+      <w:r>
+        <w:rPr>
+          <w:rStyle w:val="KeywordTok"/>
+        </w:rPr>
+        <w:t xml:space="preserve">cor</w:t>
+      </w:r>
+      <w:r>
+        <w:rPr>
+          <w:rStyle w:val="NormalTok"/>
+        </w:rPr>
+        <w:t xml:space="preserve">(attend,predict_attend)</w:t>
+      </w:r>
+      <w:r>
+        <w:rPr>
+          <w:rStyle w:val="OperatorTok"/>
+        </w:rPr>
+        <w:t xml:space="preserve">^</w:t>
+      </w:r>
+      <w:r>
+        <w:rPr>
+          <w:rStyle w:val="DecValTok"/>
+        </w:rPr>
+        <w:t xml:space="preserve">2</w:t>
+      </w:r>
+      <w:r>
+        <w:rPr>
+          <w:rStyle w:val="NormalTok"/>
+        </w:rPr>
+        <w:t xml:space="preserve">)),</w:t>
+      </w:r>
+      <w:r>
+        <w:rPr>
+          <w:rStyle w:val="DataTypeTok"/>
+        </w:rPr>
+        <w:t xml:space="preserve">digits=</w:t>
+      </w:r>
+      <w:r>
+        <w:rPr>
+          <w:rStyle w:val="DecValTok"/>
+        </w:rPr>
+        <w:t xml:space="preserve">3</w:t>
+      </w:r>
+      <w:r>
+        <w:rPr>
+          <w:rStyle w:val="NormalTok"/>
+        </w:rPr>
+        <w:t xml:space="preserve">),</w:t>
+      </w:r>
+      <w:r>
+        <w:rPr>
+          <w:rStyle w:val="StringTok"/>
+        </w:rPr>
+        <w:t xml:space="preserve">"</w:t>
+      </w:r>
+      <w:r>
+        <w:rPr>
+          <w:rStyle w:val="CharTok"/>
+        </w:rPr>
+        <w:t xml:space="preserve">\n</w:t>
+      </w:r>
+      <w:r>
+        <w:rPr>
+          <w:rStyle w:val="StringTok"/>
+        </w:rPr>
+        <w:t xml:space="preserve">"</w:t>
+      </w:r>
+      <w:r>
+        <w:rPr>
+          <w:rStyle w:val="NormalTok"/>
+        </w:rPr>
+        <w:t xml:space="preserve">,</w:t>
+      </w:r>
+      <w:r>
+        <w:rPr>
+          <w:rStyle w:val="DataTypeTok"/>
+        </w:rPr>
+        <w:t xml:space="preserve">sep=</w:t>
+      </w:r>
+      <w:r>
+        <w:rPr>
+          <w:rStyle w:val="StringTok"/>
+        </w:rPr>
+        <w:t xml:space="preserve">""</w:t>
+      </w:r>
+      <w:r>
+        <w:rPr>
+          <w:rStyle w:val="NormalTok"/>
+        </w:rPr>
+        <w:t xml:space="preserve">)</w:t>
+      </w:r>
+    </w:p>
+    <w:p>
+      <w:pPr>
+        <w:pStyle w:val="SourceCode"/>
+      </w:pPr>
+      <w:r>
+        <w:rPr>
+          <w:rStyle w:val="VerbatimChar"/>
+        </w:rPr>
+        <w:t xml:space="preserve">## </w:t>
+      </w:r>
+      <w:r>
+        <w:br w:type="textWrapping"/>
+      </w:r>
+      <w:r>
+        <w:rPr>
+          <w:rStyle w:val="VerbatimChar"/>
+        </w:rPr>
+        <w:t xml:space="preserve">## Proportion of Test Set Variance Accounted for: 0.335</w:t>
+      </w:r>
+    </w:p>
+    <w:p>
+      <w:pPr>
+        <w:pStyle w:val="SourceCode"/>
+      </w:pPr>
+      <w:r>
+        <w:rPr>
+          <w:rStyle w:val="CommentTok"/>
+        </w:rPr>
+        <w:t xml:space="preserve"># merge the training and test sets for plotting</w:t>
+      </w:r>
+      <w:r>
+        <w:br w:type="textWrapping"/>
+      </w:r>
+      <w:r>
+        <w:rPr>
+          <w:rStyle w:val="NormalTok"/>
+        </w:rPr>
+        <w:t xml:space="preserve">dodgers.plotting.frame &lt;-</w:t>
+      </w:r>
+      <w:r>
+        <w:rPr>
+          <w:rStyle w:val="StringTok"/>
+        </w:rPr>
+        <w:t xml:space="preserve"> </w:t>
+      </w:r>
+      <w:r>
+        <w:rPr>
+          <w:rStyle w:val="KeywordTok"/>
+        </w:rPr>
+        <w:t xml:space="preserve">rbind</w:t>
+      </w:r>
+      <w:r>
+        <w:rPr>
+          <w:rStyle w:val="NormalTok"/>
+        </w:rPr>
+        <w:t xml:space="preserve">(dodgers.train,dodgers.test)</w:t>
+      </w:r>
+      <w:r>
+        <w:br w:type="textWrapping"/>
+      </w:r>
+      <w:r>
+        <w:br w:type="textWrapping"/>
+      </w:r>
+      <w:r>
+        <w:rPr>
+          <w:rStyle w:val="CommentTok"/>
+        </w:rPr>
+        <w:t xml:space="preserve"># generate predictive modeling visual for management</w:t>
+      </w:r>
+      <w:r>
+        <w:br w:type="textWrapping"/>
+      </w:r>
+      <w:r>
+        <w:rPr>
+          <w:rStyle w:val="NormalTok"/>
+        </w:rPr>
+        <w:t xml:space="preserve">group.labels &lt;-</w:t>
+      </w:r>
+      <w:r>
+        <w:rPr>
+          <w:rStyle w:val="StringTok"/>
+        </w:rPr>
+        <w:t xml:space="preserve"> </w:t>
+      </w:r>
+      <w:r>
+        <w:rPr>
+          <w:rStyle w:val="KeywordTok"/>
+        </w:rPr>
+        <w:t xml:space="preserve">c</w:t>
+      </w:r>
+      <w:r>
+        <w:rPr>
+          <w:rStyle w:val="NormalTok"/>
+        </w:rPr>
+        <w:t xml:space="preserve">(</w:t>
+      </w:r>
+      <w:r>
+        <w:rPr>
+          <w:rStyle w:val="StringTok"/>
+        </w:rPr>
+        <w:t xml:space="preserve">"No Bobbleheads"</w:t>
+      </w:r>
+      <w:r>
+        <w:rPr>
+          <w:rStyle w:val="NormalTok"/>
+        </w:rPr>
+        <w:t xml:space="preserve">,</w:t>
+      </w:r>
+      <w:r>
+        <w:rPr>
+          <w:rStyle w:val="StringTok"/>
+        </w:rPr>
+        <w:t xml:space="preserve">"Bobbleheads"</w:t>
+      </w:r>
+      <w:r>
+        <w:rPr>
+          <w:rStyle w:val="NormalTok"/>
+        </w:rPr>
+        <w:t xml:space="preserve">)</w:t>
+      </w:r>
+      <w:r>
+        <w:br w:type="textWrapping"/>
+      </w:r>
+      <w:r>
+        <w:rPr>
+          <w:rStyle w:val="NormalTok"/>
+        </w:rPr>
+        <w:t xml:space="preserve">group.symbols &lt;-</w:t>
+      </w:r>
+      <w:r>
+        <w:rPr>
+          <w:rStyle w:val="StringTok"/>
+        </w:rPr>
+        <w:t xml:space="preserve"> </w:t>
+      </w:r>
+      <w:r>
+        <w:rPr>
+          <w:rStyle w:val="KeywordTok"/>
+        </w:rPr>
+        <w:t xml:space="preserve">c</w:t>
+      </w:r>
+      <w:r>
+        <w:rPr>
+          <w:rStyle w:val="NormalTok"/>
+        </w:rPr>
+        <w:t xml:space="preserve">(</w:t>
+      </w:r>
+      <w:r>
+        <w:rPr>
+          <w:rStyle w:val="DecValTok"/>
+        </w:rPr>
+        <w:t xml:space="preserve">21</w:t>
+      </w:r>
+      <w:r>
+        <w:rPr>
+          <w:rStyle w:val="NormalTok"/>
+        </w:rPr>
+        <w:t xml:space="preserve">,</w:t>
+      </w:r>
+      <w:r>
+        <w:rPr>
+          <w:rStyle w:val="DecValTok"/>
+        </w:rPr>
+        <w:t xml:space="preserve">24</w:t>
+      </w:r>
+      <w:r>
+        <w:rPr>
+          <w:rStyle w:val="NormalTok"/>
+        </w:rPr>
+        <w:t xml:space="preserve">)</w:t>
+      </w:r>
+      <w:r>
+        <w:br w:type="textWrapping"/>
+      </w:r>
+      <w:r>
+        <w:rPr>
+          <w:rStyle w:val="NormalTok"/>
+        </w:rPr>
+        <w:t xml:space="preserve">group.colors &lt;-</w:t>
+      </w:r>
+      <w:r>
+        <w:rPr>
+          <w:rStyle w:val="StringTok"/>
+        </w:rPr>
+        <w:t xml:space="preserve"> </w:t>
+      </w:r>
+      <w:r>
+        <w:rPr>
+          <w:rStyle w:val="KeywordTok"/>
+        </w:rPr>
+        <w:t xml:space="preserve">c</w:t>
+      </w:r>
+      <w:r>
+        <w:rPr>
+          <w:rStyle w:val="NormalTok"/>
+        </w:rPr>
+        <w:t xml:space="preserve">(</w:t>
+      </w:r>
+      <w:r>
+        <w:rPr>
+          <w:rStyle w:val="StringTok"/>
+        </w:rPr>
+        <w:t xml:space="preserve">"black"</w:t>
+      </w:r>
+      <w:r>
+        <w:rPr>
+          <w:rStyle w:val="NormalTok"/>
+        </w:rPr>
+        <w:t xml:space="preserve">,</w:t>
+      </w:r>
+      <w:r>
+        <w:rPr>
+          <w:rStyle w:val="StringTok"/>
+        </w:rPr>
+        <w:t xml:space="preserve">"black"</w:t>
+      </w:r>
+      <w:r>
+        <w:rPr>
+          <w:rStyle w:val="NormalTok"/>
+        </w:rPr>
+        <w:t xml:space="preserve">)</w:t>
+      </w:r>
+      <w:r>
+        <w:br w:type="textWrapping"/>
+      </w:r>
+      <w:r>
+        <w:rPr>
+          <w:rStyle w:val="NormalTok"/>
+        </w:rPr>
+        <w:t xml:space="preserve">group.fill &lt;-</w:t>
+      </w:r>
+      <w:r>
+        <w:rPr>
+          <w:rStyle w:val="StringTok"/>
+        </w:rPr>
+        <w:t xml:space="preserve"> </w:t>
+      </w:r>
+      <w:r>
+        <w:rPr>
+          <w:rStyle w:val="KeywordTok"/>
+        </w:rPr>
+        <w:t xml:space="preserve">c</w:t>
+      </w:r>
+      <w:r>
+        <w:rPr>
+          <w:rStyle w:val="NormalTok"/>
+        </w:rPr>
+        <w:t xml:space="preserve">(</w:t>
+      </w:r>
+      <w:r>
+        <w:rPr>
+          <w:rStyle w:val="StringTok"/>
+        </w:rPr>
+        <w:t xml:space="preserve">"black"</w:t>
+      </w:r>
+      <w:r>
+        <w:rPr>
+          <w:rStyle w:val="NormalTok"/>
+        </w:rPr>
+        <w:t xml:space="preserve">,</w:t>
+      </w:r>
+      <w:r>
+        <w:rPr>
+          <w:rStyle w:val="StringTok"/>
+        </w:rPr>
+        <w:t xml:space="preserve">"red"</w:t>
+      </w:r>
+      <w:r>
+        <w:rPr>
+          <w:rStyle w:val="NormalTok"/>
+        </w:rPr>
+        <w:t xml:space="preserve">)</w:t>
+      </w:r>
+      <w:r>
+        <w:br w:type="textWrapping"/>
+      </w:r>
+      <w:r>
+        <w:rPr>
+          <w:rStyle w:val="KeywordTok"/>
+        </w:rPr>
+        <w:t xml:space="preserve">xyplot</w:t>
+      </w:r>
+      <w:r>
+        <w:rPr>
+          <w:rStyle w:val="NormalTok"/>
+        </w:rPr>
+        <w:t xml:space="preserve">(predict_attend</w:t>
+      </w:r>
+      <w:r>
+        <w:rPr>
+          <w:rStyle w:val="OperatorTok"/>
+        </w:rPr>
+        <w:t xml:space="preserve">/</w:t>
+      </w:r>
+      <w:r>
+        <w:rPr>
+          <w:rStyle w:val="DecValTok"/>
+        </w:rPr>
+        <w:t xml:space="preserve">1000</w:t>
+      </w:r>
+      <w:r>
+        <w:rPr>
+          <w:rStyle w:val="NormalTok"/>
+        </w:rPr>
+        <w:t xml:space="preserve"> </w:t>
+      </w:r>
+      <w:r>
+        <w:rPr>
+          <w:rStyle w:val="OperatorTok"/>
+        </w:rPr>
+        <w:t xml:space="preserve">~</w:t>
+      </w:r>
+      <w:r>
+        <w:rPr>
+          <w:rStyle w:val="StringTok"/>
+        </w:rPr>
+        <w:t xml:space="preserve"> </w:t>
+      </w:r>
+      <w:r>
+        <w:rPr>
+          <w:rStyle w:val="NormalTok"/>
+        </w:rPr>
+        <w:t xml:space="preserve">attend</w:t>
+      </w:r>
+      <w:r>
+        <w:rPr>
+          <w:rStyle w:val="OperatorTok"/>
+        </w:rPr>
+        <w:t xml:space="preserve">/</w:t>
+      </w:r>
+      <w:r>
+        <w:rPr>
+          <w:rStyle w:val="DecValTok"/>
+        </w:rPr>
+        <w:t xml:space="preserve">1000</w:t>
+      </w:r>
+      <w:r>
+        <w:rPr>
+          <w:rStyle w:val="NormalTok"/>
+        </w:rPr>
+        <w:t xml:space="preserve"> </w:t>
+      </w:r>
+      <w:r>
+        <w:rPr>
+          <w:rStyle w:val="OperatorTok"/>
+        </w:rPr>
+        <w:t xml:space="preserve">|</w:t>
+      </w:r>
+      <w:r>
+        <w:rPr>
+          <w:rStyle w:val="StringTok"/>
+        </w:rPr>
+        <w:t xml:space="preserve"> </w:t>
+      </w:r>
+      <w:r>
+        <w:rPr>
+          <w:rStyle w:val="NormalTok"/>
+        </w:rPr>
+        <w:t xml:space="preserve">training_test,</w:t>
+      </w:r>
+      <w:r>
+        <w:br w:type="textWrapping"/>
+      </w:r>
+      <w:r>
+        <w:rPr>
+          <w:rStyle w:val="NormalTok"/>
+        </w:rPr>
+        <w:t xml:space="preserve">       </w:t>
+      </w:r>
+      <w:r>
+        <w:rPr>
+          <w:rStyle w:val="DataTypeTok"/>
+        </w:rPr>
+        <w:t xml:space="preserve">data =</w:t>
+      </w:r>
+      <w:r>
+        <w:rPr>
+          <w:rStyle w:val="NormalTok"/>
+        </w:rPr>
+        <w:t xml:space="preserve"> dodgers.plotting.frame, </w:t>
+      </w:r>
+      <w:r>
+        <w:rPr>
+          <w:rStyle w:val="DataTypeTok"/>
+        </w:rPr>
+        <w:t xml:space="preserve">groups =</w:t>
+      </w:r>
+      <w:r>
+        <w:rPr>
+          <w:rStyle w:val="NormalTok"/>
+        </w:rPr>
+        <w:t xml:space="preserve"> bobblehead, </w:t>
+      </w:r>
+      <w:r>
+        <w:rPr>
+          <w:rStyle w:val="DataTypeTok"/>
+        </w:rPr>
+        <w:t xml:space="preserve">cex =</w:t>
+      </w:r>
+      <w:r>
+        <w:rPr>
+          <w:rStyle w:val="NormalTok"/>
+        </w:rPr>
+        <w:t xml:space="preserve"> </w:t>
+      </w:r>
+      <w:r>
+        <w:rPr>
+          <w:rStyle w:val="DecValTok"/>
+        </w:rPr>
+        <w:t xml:space="preserve">2</w:t>
+      </w:r>
+      <w:r>
+        <w:rPr>
+          <w:rStyle w:val="NormalTok"/>
+        </w:rPr>
+        <w:t xml:space="preserve">,</w:t>
+      </w:r>
+      <w:r>
+        <w:br w:type="textWrapping"/>
+      </w:r>
+      <w:r>
+        <w:rPr>
+          <w:rStyle w:val="NormalTok"/>
+        </w:rPr>
+        <w:t xml:space="preserve">       </w:t>
+      </w:r>
+      <w:r>
+        <w:rPr>
+          <w:rStyle w:val="DataTypeTok"/>
+        </w:rPr>
+        <w:t xml:space="preserve">pch =</w:t>
+      </w:r>
+      <w:r>
+        <w:rPr>
+          <w:rStyle w:val="NormalTok"/>
+        </w:rPr>
+        <w:t xml:space="preserve"> group.symbols, </w:t>
+      </w:r>
+      <w:r>
+        <w:rPr>
+          <w:rStyle w:val="DataTypeTok"/>
+        </w:rPr>
+        <w:t xml:space="preserve">col =</w:t>
+      </w:r>
+      <w:r>
+        <w:rPr>
+          <w:rStyle w:val="NormalTok"/>
+        </w:rPr>
+        <w:t xml:space="preserve"> group.colors, </w:t>
+      </w:r>
+      <w:r>
+        <w:rPr>
+          <w:rStyle w:val="DataTypeTok"/>
+        </w:rPr>
+        <w:t xml:space="preserve">fill =</w:t>
+      </w:r>
+      <w:r>
+        <w:rPr>
+          <w:rStyle w:val="NormalTok"/>
+        </w:rPr>
+        <w:t xml:space="preserve"> group.fill,</w:t>
+      </w:r>
+      <w:r>
+        <w:br w:type="textWrapping"/>
+      </w:r>
+      <w:r>
+        <w:rPr>
+          <w:rStyle w:val="NormalTok"/>
+        </w:rPr>
+        <w:t xml:space="preserve">       </w:t>
+      </w:r>
+      <w:r>
+        <w:rPr>
+          <w:rStyle w:val="DataTypeTok"/>
+        </w:rPr>
+        <w:t xml:space="preserve">layout =</w:t>
+      </w:r>
+      <w:r>
+        <w:rPr>
+          <w:rStyle w:val="NormalTok"/>
+        </w:rPr>
+        <w:t xml:space="preserve"> </w:t>
+      </w:r>
+      <w:r>
+        <w:rPr>
+          <w:rStyle w:val="KeywordTok"/>
+        </w:rPr>
+        <w:t xml:space="preserve">c</w:t>
+      </w:r>
+      <w:r>
+        <w:rPr>
+          <w:rStyle w:val="NormalTok"/>
+        </w:rPr>
+        <w:t xml:space="preserve">(</w:t>
+      </w:r>
+      <w:r>
+        <w:rPr>
+          <w:rStyle w:val="DecValTok"/>
+        </w:rPr>
+        <w:t xml:space="preserve">2</w:t>
+      </w:r>
+      <w:r>
+        <w:rPr>
+          <w:rStyle w:val="NormalTok"/>
+        </w:rPr>
+        <w:t xml:space="preserve">, </w:t>
+      </w:r>
+      <w:r>
+        <w:rPr>
+          <w:rStyle w:val="DecValTok"/>
+        </w:rPr>
+        <w:t xml:space="preserve">1</w:t>
+      </w:r>
+      <w:r>
+        <w:rPr>
+          <w:rStyle w:val="NormalTok"/>
+        </w:rPr>
+        <w:t xml:space="preserve">), </w:t>
+      </w:r>
+      <w:r>
+        <w:rPr>
+          <w:rStyle w:val="DataTypeTok"/>
+        </w:rPr>
+        <w:t xml:space="preserve">xlim =</w:t>
+      </w:r>
+      <w:r>
+        <w:rPr>
+          <w:rStyle w:val="NormalTok"/>
+        </w:rPr>
+        <w:t xml:space="preserve"> </w:t>
+      </w:r>
+      <w:r>
+        <w:rPr>
+          <w:rStyle w:val="KeywordTok"/>
+        </w:rPr>
+        <w:t xml:space="preserve">c</w:t>
+      </w:r>
+      <w:r>
+        <w:rPr>
+          <w:rStyle w:val="NormalTok"/>
+        </w:rPr>
+        <w:t xml:space="preserve">(</w:t>
+      </w:r>
+      <w:r>
+        <w:rPr>
+          <w:rStyle w:val="DecValTok"/>
+        </w:rPr>
+        <w:t xml:space="preserve">20</w:t>
+      </w:r>
+      <w:r>
+        <w:rPr>
+          <w:rStyle w:val="NormalTok"/>
+        </w:rPr>
+        <w:t xml:space="preserve">,</w:t>
+      </w:r>
+      <w:r>
+        <w:rPr>
+          <w:rStyle w:val="DecValTok"/>
+        </w:rPr>
+        <w:t xml:space="preserve">65</w:t>
+      </w:r>
+      <w:r>
+        <w:rPr>
+          <w:rStyle w:val="NormalTok"/>
+        </w:rPr>
+        <w:t xml:space="preserve">), </w:t>
+      </w:r>
+      <w:r>
+        <w:rPr>
+          <w:rStyle w:val="DataTypeTok"/>
+        </w:rPr>
+        <w:t xml:space="preserve">ylim =</w:t>
+      </w:r>
+      <w:r>
+        <w:rPr>
+          <w:rStyle w:val="NormalTok"/>
+        </w:rPr>
+        <w:t xml:space="preserve"> </w:t>
+      </w:r>
+      <w:r>
+        <w:rPr>
+          <w:rStyle w:val="KeywordTok"/>
+        </w:rPr>
+        <w:t xml:space="preserve">c</w:t>
+      </w:r>
+      <w:r>
+        <w:rPr>
+          <w:rStyle w:val="NormalTok"/>
+        </w:rPr>
+        <w:t xml:space="preserve">(</w:t>
+      </w:r>
+      <w:r>
+        <w:rPr>
+          <w:rStyle w:val="DecValTok"/>
+        </w:rPr>
+        <w:t xml:space="preserve">20</w:t>
+      </w:r>
+      <w:r>
+        <w:rPr>
+          <w:rStyle w:val="NormalTok"/>
+        </w:rPr>
+        <w:t xml:space="preserve">,</w:t>
+      </w:r>
+      <w:r>
+        <w:rPr>
+          <w:rStyle w:val="DecValTok"/>
+        </w:rPr>
+        <w:t xml:space="preserve">65</w:t>
+      </w:r>
+      <w:r>
+        <w:rPr>
+          <w:rStyle w:val="NormalTok"/>
+        </w:rPr>
+        <w:t xml:space="preserve">),</w:t>
+      </w:r>
+      <w:r>
+        <w:br w:type="textWrapping"/>
+      </w:r>
+      <w:r>
+        <w:rPr>
+          <w:rStyle w:val="NormalTok"/>
+        </w:rPr>
+        <w:t xml:space="preserve">       </w:t>
+      </w:r>
+      <w:r>
+        <w:rPr>
+          <w:rStyle w:val="DataTypeTok"/>
+        </w:rPr>
+        <w:t xml:space="preserve">aspect=</w:t>
+      </w:r>
+      <w:r>
+        <w:rPr>
+          <w:rStyle w:val="DecValTok"/>
+        </w:rPr>
+        <w:t xml:space="preserve">1</w:t>
+      </w:r>
+      <w:r>
+        <w:rPr>
+          <w:rStyle w:val="NormalTok"/>
+        </w:rPr>
+        <w:t xml:space="preserve">, </w:t>
+      </w:r>
+      <w:r>
+        <w:rPr>
+          <w:rStyle w:val="DataTypeTok"/>
+        </w:rPr>
+        <w:t xml:space="preserve">type =</w:t>
+      </w:r>
+      <w:r>
+        <w:rPr>
+          <w:rStyle w:val="NormalTok"/>
+        </w:rPr>
+        <w:t xml:space="preserve"> </w:t>
+      </w:r>
+      <w:r>
+        <w:rPr>
+          <w:rStyle w:val="KeywordTok"/>
+        </w:rPr>
+        <w:t xml:space="preserve">c</w:t>
+      </w:r>
+      <w:r>
+        <w:rPr>
+          <w:rStyle w:val="NormalTok"/>
+        </w:rPr>
+        <w:t xml:space="preserve">(</w:t>
+      </w:r>
+      <w:r>
+        <w:rPr>
+          <w:rStyle w:val="StringTok"/>
+        </w:rPr>
+        <w:t xml:space="preserve">"p"</w:t>
+      </w:r>
+      <w:r>
+        <w:rPr>
+          <w:rStyle w:val="NormalTok"/>
+        </w:rPr>
+        <w:t xml:space="preserve">,</w:t>
+      </w:r>
+      <w:r>
+        <w:rPr>
+          <w:rStyle w:val="StringTok"/>
+        </w:rPr>
+        <w:t xml:space="preserve">"g"</w:t>
+      </w:r>
+      <w:r>
+        <w:rPr>
+          <w:rStyle w:val="NormalTok"/>
+        </w:rPr>
+        <w:t xml:space="preserve">),</w:t>
+      </w:r>
+      <w:r>
+        <w:br w:type="textWrapping"/>
+      </w:r>
+      <w:r>
+        <w:rPr>
+          <w:rStyle w:val="NormalTok"/>
+        </w:rPr>
+        <w:t xml:space="preserve">       </w:t>
+      </w:r>
+      <w:r>
+        <w:rPr>
+          <w:rStyle w:val="DataTypeTok"/>
+        </w:rPr>
+        <w:t xml:space="preserve">panel=</w:t>
+      </w:r>
+      <w:r>
+        <w:rPr>
+          <w:rStyle w:val="ControlFlowTok"/>
+        </w:rPr>
+        <w:t xml:space="preserve">function</w:t>
+      </w:r>
+      <w:r>
+        <w:rPr>
+          <w:rStyle w:val="NormalTok"/>
+        </w:rPr>
+        <w:t xml:space="preserve">(x,y, ...)</w:t>
+      </w:r>
+      <w:r>
+        <w:br w:type="textWrapping"/>
+      </w:r>
+      <w:r>
+        <w:rPr>
+          <w:rStyle w:val="NormalTok"/>
+        </w:rPr>
+        <w:t xml:space="preserve">            {</w:t>
+      </w:r>
+      <w:r>
+        <w:rPr>
+          <w:rStyle w:val="KeywordTok"/>
+        </w:rPr>
+        <w:t xml:space="preserve">panel.xyplot</w:t>
+      </w:r>
+      <w:r>
+        <w:rPr>
+          <w:rStyle w:val="NormalTok"/>
+        </w:rPr>
+        <w:t xml:space="preserve">(x,y,...)</w:t>
+      </w:r>
+      <w:r>
+        <w:br w:type="textWrapping"/>
+      </w:r>
+      <w:r>
+        <w:rPr>
+          <w:rStyle w:val="NormalTok"/>
+        </w:rPr>
+        <w:t xml:space="preserve">             </w:t>
+      </w:r>
+      <w:r>
+        <w:rPr>
+          <w:rStyle w:val="KeywordTok"/>
+        </w:rPr>
+        <w:t xml:space="preserve">panel.segments</w:t>
+      </w:r>
+      <w:r>
+        <w:rPr>
+          <w:rStyle w:val="NormalTok"/>
+        </w:rPr>
+        <w:t xml:space="preserve">(</w:t>
+      </w:r>
+      <w:r>
+        <w:rPr>
+          <w:rStyle w:val="DecValTok"/>
+        </w:rPr>
+        <w:t xml:space="preserve">25</w:t>
+      </w:r>
+      <w:r>
+        <w:rPr>
+          <w:rStyle w:val="NormalTok"/>
+        </w:rPr>
+        <w:t xml:space="preserve">,</w:t>
+      </w:r>
+      <w:r>
+        <w:rPr>
+          <w:rStyle w:val="DecValTok"/>
+        </w:rPr>
+        <w:t xml:space="preserve">25</w:t>
+      </w:r>
+      <w:r>
+        <w:rPr>
+          <w:rStyle w:val="NormalTok"/>
+        </w:rPr>
+        <w:t xml:space="preserve">,</w:t>
+      </w:r>
+      <w:r>
+        <w:rPr>
+          <w:rStyle w:val="DecValTok"/>
+        </w:rPr>
+        <w:t xml:space="preserve">60</w:t>
+      </w:r>
+      <w:r>
+        <w:rPr>
+          <w:rStyle w:val="NormalTok"/>
+        </w:rPr>
+        <w:t xml:space="preserve">,</w:t>
+      </w:r>
+      <w:r>
+        <w:rPr>
+          <w:rStyle w:val="DecValTok"/>
+        </w:rPr>
+        <w:t xml:space="preserve">60</w:t>
+      </w:r>
+      <w:r>
+        <w:rPr>
+          <w:rStyle w:val="NormalTok"/>
+        </w:rPr>
+        <w:t xml:space="preserve">,</w:t>
+      </w:r>
+      <w:r>
+        <w:rPr>
+          <w:rStyle w:val="DataTypeTok"/>
+        </w:rPr>
+        <w:t xml:space="preserve">col=</w:t>
+      </w:r>
+      <w:r>
+        <w:rPr>
+          <w:rStyle w:val="StringTok"/>
+        </w:rPr>
+        <w:t xml:space="preserve">"black"</w:t>
+      </w:r>
+      <w:r>
+        <w:rPr>
+          <w:rStyle w:val="NormalTok"/>
+        </w:rPr>
+        <w:t xml:space="preserve">,</w:t>
+      </w:r>
+      <w:r>
+        <w:rPr>
+          <w:rStyle w:val="DataTypeTok"/>
+        </w:rPr>
+        <w:t xml:space="preserve">cex=</w:t>
+      </w:r>
+      <w:r>
+        <w:rPr>
+          <w:rStyle w:val="DecValTok"/>
+        </w:rPr>
+        <w:t xml:space="preserve">2</w:t>
+      </w:r>
+      <w:r>
+        <w:rPr>
+          <w:rStyle w:val="NormalTok"/>
+        </w:rPr>
+        <w:t xml:space="preserve">)</w:t>
+      </w:r>
+      <w:r>
+        <w:br w:type="textWrapping"/>
+      </w:r>
+      <w:r>
+        <w:rPr>
+          <w:rStyle w:val="NormalTok"/>
+        </w:rPr>
+        <w:t xml:space="preserve">            },</w:t>
+      </w:r>
+      <w:r>
+        <w:br w:type="textWrapping"/>
+      </w:r>
+      <w:r>
+        <w:rPr>
+          <w:rStyle w:val="NormalTok"/>
+        </w:rPr>
+        <w:t xml:space="preserve">       </w:t>
+      </w:r>
+      <w:r>
+        <w:rPr>
+          <w:rStyle w:val="DataTypeTok"/>
+        </w:rPr>
+        <w:t xml:space="preserve">strip=</w:t>
+      </w:r>
+      <w:r>
+        <w:rPr>
+          <w:rStyle w:val="ControlFlowTok"/>
+        </w:rPr>
+        <w:t xml:space="preserve">function</w:t>
+      </w:r>
+      <w:r>
+        <w:rPr>
+          <w:rStyle w:val="NormalTok"/>
+        </w:rPr>
+        <w:t xml:space="preserve">(...) </w:t>
+      </w:r>
+      <w:r>
+        <w:rPr>
+          <w:rStyle w:val="KeywordTok"/>
+        </w:rPr>
+        <w:t xml:space="preserve">strip.default</w:t>
+      </w:r>
+      <w:r>
+        <w:rPr>
+          <w:rStyle w:val="NormalTok"/>
+        </w:rPr>
+        <w:t xml:space="preserve">(..., </w:t>
+      </w:r>
+      <w:r>
+        <w:rPr>
+          <w:rStyle w:val="DataTypeTok"/>
+        </w:rPr>
+        <w:t xml:space="preserve">style=</w:t>
+      </w:r>
+      <w:r>
+        <w:rPr>
+          <w:rStyle w:val="DecValTok"/>
+        </w:rPr>
+        <w:t xml:space="preserve">1</w:t>
+      </w:r>
+      <w:r>
+        <w:rPr>
+          <w:rStyle w:val="NormalTok"/>
+        </w:rPr>
+        <w:t xml:space="preserve">),</w:t>
+      </w:r>
+      <w:r>
+        <w:br w:type="textWrapping"/>
+      </w:r>
+      <w:r>
+        <w:rPr>
+          <w:rStyle w:val="NormalTok"/>
+        </w:rPr>
+        <w:t xml:space="preserve">       </w:t>
+      </w:r>
+      <w:r>
+        <w:rPr>
+          <w:rStyle w:val="DataTypeTok"/>
+        </w:rPr>
+        <w:t xml:space="preserve">xlab =</w:t>
+      </w:r>
+      <w:r>
+        <w:rPr>
+          <w:rStyle w:val="NormalTok"/>
+        </w:rPr>
+        <w:t xml:space="preserve"> </w:t>
+      </w:r>
+      <w:r>
+        <w:rPr>
+          <w:rStyle w:val="StringTok"/>
+        </w:rPr>
+        <w:t xml:space="preserve">"Actual Attendance (thousands)"</w:t>
+      </w:r>
+      <w:r>
+        <w:rPr>
+          <w:rStyle w:val="NormalTok"/>
+        </w:rPr>
+        <w:t xml:space="preserve">,</w:t>
+      </w:r>
+      <w:r>
+        <w:br w:type="textWrapping"/>
+      </w:r>
+      <w:r>
+        <w:rPr>
+          <w:rStyle w:val="NormalTok"/>
+        </w:rPr>
+        <w:t xml:space="preserve">       </w:t>
+      </w:r>
+      <w:r>
+        <w:rPr>
+          <w:rStyle w:val="DataTypeTok"/>
+        </w:rPr>
+        <w:t xml:space="preserve">ylab =</w:t>
+      </w:r>
+      <w:r>
+        <w:rPr>
+          <w:rStyle w:val="NormalTok"/>
+        </w:rPr>
+        <w:t xml:space="preserve"> </w:t>
+      </w:r>
+      <w:r>
+        <w:rPr>
+          <w:rStyle w:val="StringTok"/>
+        </w:rPr>
+        <w:t xml:space="preserve">"Predicted Attendance (thousands)"</w:t>
+      </w:r>
+      <w:r>
+        <w:rPr>
+          <w:rStyle w:val="NormalTok"/>
+        </w:rPr>
+        <w:t xml:space="preserve">,</w:t>
+      </w:r>
+      <w:r>
+        <w:br w:type="textWrapping"/>
+      </w:r>
+      <w:r>
+        <w:rPr>
+          <w:rStyle w:val="NormalTok"/>
+        </w:rPr>
+        <w:t xml:space="preserve">       </w:t>
+      </w:r>
+      <w:r>
+        <w:rPr>
+          <w:rStyle w:val="DataTypeTok"/>
+        </w:rPr>
+        <w:t xml:space="preserve">key =</w:t>
+      </w:r>
+      <w:r>
+        <w:rPr>
+          <w:rStyle w:val="NormalTok"/>
+        </w:rPr>
+        <w:t xml:space="preserve"> </w:t>
+      </w:r>
+      <w:r>
+        <w:rPr>
+          <w:rStyle w:val="KeywordTok"/>
+        </w:rPr>
+        <w:t xml:space="preserve">list</w:t>
+      </w:r>
+      <w:r>
+        <w:rPr>
+          <w:rStyle w:val="NormalTok"/>
+        </w:rPr>
+        <w:t xml:space="preserve">(</w:t>
+      </w:r>
+      <w:r>
+        <w:rPr>
+          <w:rStyle w:val="DataTypeTok"/>
+        </w:rPr>
+        <w:t xml:space="preserve">space =</w:t>
+      </w:r>
+      <w:r>
+        <w:rPr>
+          <w:rStyle w:val="NormalTok"/>
+        </w:rPr>
+        <w:t xml:space="preserve"> </w:t>
+      </w:r>
+      <w:r>
+        <w:rPr>
+          <w:rStyle w:val="StringTok"/>
+        </w:rPr>
+        <w:t xml:space="preserve">"top"</w:t>
+      </w:r>
+      <w:r>
+        <w:rPr>
+          <w:rStyle w:val="NormalTok"/>
+        </w:rPr>
+        <w:t xml:space="preserve">,</w:t>
+      </w:r>
+      <w:r>
+        <w:br w:type="textWrapping"/>
+      </w:r>
+      <w:r>
+        <w:rPr>
+          <w:rStyle w:val="NormalTok"/>
+        </w:rPr>
+        <w:t xml:space="preserve">              </w:t>
+      </w:r>
+      <w:r>
+        <w:rPr>
+          <w:rStyle w:val="DataTypeTok"/>
+        </w:rPr>
+        <w:t xml:space="preserve">text =</w:t>
+      </w:r>
+      <w:r>
+        <w:rPr>
+          <w:rStyle w:val="NormalTok"/>
+        </w:rPr>
+        <w:t xml:space="preserve"> </w:t>
+      </w:r>
+      <w:r>
+        <w:rPr>
+          <w:rStyle w:val="KeywordTok"/>
+        </w:rPr>
+        <w:t xml:space="preserve">list</w:t>
+      </w:r>
+      <w:r>
+        <w:rPr>
+          <w:rStyle w:val="NormalTok"/>
+        </w:rPr>
+        <w:t xml:space="preserve">(</w:t>
+      </w:r>
+      <w:r>
+        <w:rPr>
+          <w:rStyle w:val="KeywordTok"/>
+        </w:rPr>
+        <w:t xml:space="preserve">rev</w:t>
+      </w:r>
+      <w:r>
+        <w:rPr>
+          <w:rStyle w:val="NormalTok"/>
+        </w:rPr>
+        <w:t xml:space="preserve">(group.labels),</w:t>
+      </w:r>
+      <w:r>
+        <w:rPr>
+          <w:rStyle w:val="DataTypeTok"/>
+        </w:rPr>
+        <w:t xml:space="preserve">col =</w:t>
+      </w:r>
+      <w:r>
+        <w:rPr>
+          <w:rStyle w:val="NormalTok"/>
+        </w:rPr>
+        <w:t xml:space="preserve"> </w:t>
+      </w:r>
+      <w:r>
+        <w:rPr>
+          <w:rStyle w:val="KeywordTok"/>
+        </w:rPr>
+        <w:t xml:space="preserve">rev</w:t>
+      </w:r>
+      <w:r>
+        <w:rPr>
+          <w:rStyle w:val="NormalTok"/>
+        </w:rPr>
+        <w:t xml:space="preserve">(group.colors)),</w:t>
+      </w:r>
+      <w:r>
+        <w:br w:type="textWrapping"/>
+      </w:r>
+      <w:r>
+        <w:rPr>
+          <w:rStyle w:val="NormalTok"/>
+        </w:rPr>
+        <w:t xml:space="preserve">              </w:t>
+      </w:r>
+      <w:r>
+        <w:rPr>
+          <w:rStyle w:val="DataTypeTok"/>
+        </w:rPr>
+        <w:t xml:space="preserve">points =</w:t>
+      </w:r>
+      <w:r>
+        <w:rPr>
+          <w:rStyle w:val="NormalTok"/>
+        </w:rPr>
+        <w:t xml:space="preserve"> </w:t>
+      </w:r>
+      <w:r>
+        <w:rPr>
+          <w:rStyle w:val="KeywordTok"/>
+        </w:rPr>
+        <w:t xml:space="preserve">list</w:t>
+      </w:r>
+      <w:r>
+        <w:rPr>
+          <w:rStyle w:val="NormalTok"/>
+        </w:rPr>
+        <w:t xml:space="preserve">(</w:t>
+      </w:r>
+      <w:r>
+        <w:rPr>
+          <w:rStyle w:val="DataTypeTok"/>
+        </w:rPr>
+        <w:t xml:space="preserve">pch =</w:t>
+      </w:r>
+      <w:r>
+        <w:rPr>
+          <w:rStyle w:val="NormalTok"/>
+        </w:rPr>
+        <w:t xml:space="preserve"> </w:t>
+      </w:r>
+      <w:r>
+        <w:rPr>
+          <w:rStyle w:val="KeywordTok"/>
+        </w:rPr>
+        <w:t xml:space="preserve">rev</w:t>
+      </w:r>
+      <w:r>
+        <w:rPr>
+          <w:rStyle w:val="NormalTok"/>
+        </w:rPr>
+        <w:t xml:space="preserve">(group.symbols),</w:t>
+      </w:r>
+      <w:r>
+        <w:br w:type="textWrapping"/>
+      </w:r>
+      <w:r>
+        <w:rPr>
+          <w:rStyle w:val="NormalTok"/>
+        </w:rPr>
+        <w:t xml:space="preserve">              </w:t>
+      </w:r>
+      <w:r>
+        <w:rPr>
+          <w:rStyle w:val="DataTypeTok"/>
+        </w:rPr>
+        <w:t xml:space="preserve">col =</w:t>
+      </w:r>
+      <w:r>
+        <w:rPr>
+          <w:rStyle w:val="NormalTok"/>
+        </w:rPr>
+        <w:t xml:space="preserve"> </w:t>
+      </w:r>
+      <w:r>
+        <w:rPr>
+          <w:rStyle w:val="KeywordTok"/>
+        </w:rPr>
+        <w:t xml:space="preserve">rev</w:t>
+      </w:r>
+      <w:r>
+        <w:rPr>
+          <w:rStyle w:val="NormalTok"/>
+        </w:rPr>
+        <w:t xml:space="preserve">(group.colors),</w:t>
+      </w:r>
+      <w:r>
+        <w:br w:type="textWrapping"/>
+      </w:r>
+      <w:r>
+        <w:rPr>
+          <w:rStyle w:val="NormalTok"/>
+        </w:rPr>
+        <w:t xml:space="preserve">              </w:t>
+      </w:r>
+      <w:r>
+        <w:rPr>
+          <w:rStyle w:val="DataTypeTok"/>
+        </w:rPr>
+        <w:t xml:space="preserve">fill =</w:t>
+      </w:r>
+      <w:r>
+        <w:rPr>
+          <w:rStyle w:val="NormalTok"/>
+        </w:rPr>
+        <w:t xml:space="preserve"> </w:t>
+      </w:r>
+      <w:r>
+        <w:rPr>
+          <w:rStyle w:val="KeywordTok"/>
+        </w:rPr>
+        <w:t xml:space="preserve">rev</w:t>
+      </w:r>
+      <w:r>
+        <w:rPr>
+          <w:rStyle w:val="NormalTok"/>
+        </w:rPr>
+        <w:t xml:space="preserve">(group.fill))))</w:t>
+      </w:r>
+    </w:p>
+    <w:p>
+      <w:pPr>
+        <w:pStyle w:val="FirstParagraph"/>
+      </w:pPr>
+      <w:r>
+        <w:drawing>
+          <wp:inline>
+            <wp:extent cx="4620126" cy="3696101"/>
+            <wp:effectExtent b="0" l="0" r="0" t="0"/>
+            <wp:docPr descr="" title="" id="1" name="Picture"/>
+            <a:graphic>
+              <a:graphicData uri="http://schemas.openxmlformats.org/drawingml/2006/picture">
+                <pic:pic>
+                  <pic:nvPicPr>
+                    <pic:cNvPr descr="DA420_Project2_GRAHN_files/figure-docx/unnamed-chunk-6-1.png" id="0" name="Picture"/>
+                    <pic:cNvPicPr>
+                      <a:picLocks noChangeArrowheads="1" noChangeAspect="1"/>
+                    </pic:cNvPicPr>
+                  </pic:nvPicPr>
+                  <pic:blipFill>
+                    <a:blip r:embed="rId24"/>
+                    <a:stretch>
+                      <a:fillRect/>
+                    </a:stretch>
+                  </pic:blipFill>
+                  <pic:spPr bwMode="auto">
+                    <a:xfrm>
+                      <a:off x="0" y="0"/>
+                      <a:ext cx="4620126" cy="3696101"/>
+                    </a:xfrm>
+                    <a:prstGeom prst="rect">
+                      <a:avLst/>
+                    </a:prstGeom>
+                    <a:noFill/>
+                    <a:ln w="9525">
+                      <a:noFill/>
+                      <a:headEnd/>
+                      <a:tailEnd/>
+                    </a:ln>
+                  </pic:spPr>
+                </pic:pic>
+              </a:graphicData>
+            </a:graphic>
+          </wp:inline>
+        </w:drawing>
+      </w:r>
+    </w:p>
+    <w:p>
+      <w:pPr>
+        <w:pStyle w:val="SourceCode"/>
+      </w:pPr>
+      <w:r>
+        <w:rPr>
+          <w:rStyle w:val="CommentTok"/>
+        </w:rPr>
+        <w:t xml:space="preserve"># use the full data set to obtain an estimate of the increase in</w:t>
+      </w:r>
+      <w:r>
+        <w:br w:type="textWrapping"/>
+      </w:r>
+      <w:r>
+        <w:rPr>
+          <w:rStyle w:val="CommentTok"/>
+        </w:rPr>
+        <w:t xml:space="preserve"># attendance due to bobbleheads, controlling for other factors</w:t>
+      </w:r>
+      <w:r>
+        <w:br w:type="textWrapping"/>
+      </w:r>
+      <w:r>
+        <w:rPr>
+          <w:rStyle w:val="NormalTok"/>
+        </w:rPr>
+        <w:t xml:space="preserve">my.model.fit &lt;-</w:t>
+      </w:r>
+      <w:r>
+        <w:rPr>
+          <w:rStyle w:val="StringTok"/>
+        </w:rPr>
+        <w:t xml:space="preserve"> </w:t>
+      </w:r>
+      <w:r>
+        <w:rPr>
+          <w:rStyle w:val="KeywordTok"/>
+        </w:rPr>
+        <w:t xml:space="preserve">lm</w:t>
+      </w:r>
+      <w:r>
+        <w:rPr>
+          <w:rStyle w:val="NormalTok"/>
+        </w:rPr>
+        <w:t xml:space="preserve">(my.model, </w:t>
+      </w:r>
+      <w:r>
+        <w:rPr>
+          <w:rStyle w:val="DataTypeTok"/>
+        </w:rPr>
+        <w:t xml:space="preserve">data =</w:t>
+      </w:r>
+      <w:r>
+        <w:rPr>
+          <w:rStyle w:val="NormalTok"/>
+        </w:rPr>
+        <w:t xml:space="preserve"> dodgers)</w:t>
+      </w:r>
+      <w:r>
+        <w:br w:type="textWrapping"/>
+      </w:r>
+      <w:r>
+        <w:br w:type="textWrapping"/>
+      </w:r>
+      <w:r>
+        <w:rPr>
+          <w:rStyle w:val="CommentTok"/>
+        </w:rPr>
+        <w:t xml:space="preserve"># use all available data</w:t>
+      </w:r>
+      <w:r>
+        <w:br w:type="textWrapping"/>
+      </w:r>
+      <w:r>
+        <w:rPr>
+          <w:rStyle w:val="KeywordTok"/>
+        </w:rPr>
+        <w:t xml:space="preserve">print</w:t>
+      </w:r>
+      <w:r>
+        <w:rPr>
+          <w:rStyle w:val="NormalTok"/>
+        </w:rPr>
+        <w:t xml:space="preserve">(</w:t>
+      </w:r>
+      <w:r>
+        <w:rPr>
+          <w:rStyle w:val="KeywordTok"/>
+        </w:rPr>
+        <w:t xml:space="preserve">summary</w:t>
+      </w:r>
+      <w:r>
+        <w:rPr>
+          <w:rStyle w:val="NormalTok"/>
+        </w:rPr>
+        <w:t xml:space="preserve">(my.model.fit))</w:t>
+      </w:r>
+    </w:p>
+    <w:p>
+      <w:pPr>
+        <w:pStyle w:val="SourceCode"/>
+      </w:pPr>
+      <w:r>
+        <w:rPr>
+          <w:rStyle w:val="VerbatimChar"/>
+        </w:rPr>
+        <w:t xml:space="preserve">## </w:t>
+      </w:r>
+      <w:r>
+        <w:br w:type="textWrapping"/>
+      </w:r>
+      <w:r>
+        <w:rPr>
+          <w:rStyle w:val="VerbatimChar"/>
+        </w:rPr>
+        <w:t xml:space="preserve">## Call:</w:t>
+      </w:r>
+      <w:r>
+        <w:br w:type="textWrapping"/>
+      </w:r>
+      <w:r>
+        <w:rPr>
+          <w:rStyle w:val="VerbatimChar"/>
+        </w:rPr>
+        <w:t xml:space="preserve">## lm(formula = my.model, data = dodgers)</w:t>
+      </w:r>
+      <w:r>
+        <w:br w:type="textWrapping"/>
+      </w:r>
+      <w:r>
+        <w:rPr>
+          <w:rStyle w:val="VerbatimChar"/>
+        </w:rPr>
+        <w:t xml:space="preserve">## </w:t>
+      </w:r>
+      <w:r>
+        <w:br w:type="textWrapping"/>
+      </w:r>
+      <w:r>
+        <w:rPr>
+          <w:rStyle w:val="VerbatimChar"/>
+        </w:rPr>
+        <w:t xml:space="preserve">## Residuals:</w:t>
+      </w:r>
+      <w:r>
+        <w:br w:type="textWrapping"/>
+      </w:r>
+      <w:r>
+        <w:rPr>
+          <w:rStyle w:val="VerbatimChar"/>
+        </w:rPr>
+        <w:t xml:space="preserve">##      Min       1Q   Median       3Q      Max </w:t>
+      </w:r>
+      <w:r>
+        <w:br w:type="textWrapping"/>
+      </w:r>
+      <w:r>
+        <w:rPr>
+          <w:rStyle w:val="VerbatimChar"/>
+        </w:rPr>
+        <w:t xml:space="preserve">## -12670.9  -4004.4   -245.7   2819.5  14632.6 </w:t>
+      </w:r>
+      <w:r>
+        <w:br w:type="textWrapping"/>
+      </w:r>
+      <w:r>
+        <w:rPr>
+          <w:rStyle w:val="VerbatimChar"/>
+        </w:rPr>
+        <w:t xml:space="preserve">## </w:t>
+      </w:r>
+      <w:r>
+        <w:br w:type="textWrapping"/>
+      </w:r>
+      <w:r>
+        <w:rPr>
+          <w:rStyle w:val="VerbatimChar"/>
+        </w:rPr>
+        <w:t xml:space="preserve">## Coefficients:</w:t>
+      </w:r>
+      <w:r>
+        <w:br w:type="textWrapping"/>
+      </w:r>
+      <w:r>
+        <w:rPr>
+          <w:rStyle w:val="VerbatimChar"/>
+        </w:rPr>
+        <w:t xml:space="preserve">##                   Estimate Std. Error t value Pr(&gt;|t|)    </w:t>
+      </w:r>
+      <w:r>
+        <w:br w:type="textWrapping"/>
+      </w:r>
+      <w:r>
+        <w:rPr>
+          <w:rStyle w:val="VerbatimChar"/>
+        </w:rPr>
+        <w:t xml:space="preserve">## (Intercept)        33621.3     2690.5  12.496  &lt; 2e-16 ***</w:t>
+      </w:r>
+      <w:r>
+        <w:br w:type="textWrapping"/>
+      </w:r>
+      <w:r>
+        <w:rPr>
+          <w:rStyle w:val="VerbatimChar"/>
+        </w:rPr>
+        <w:t xml:space="preserve">## monthMAY           -2213.7     2445.2  -0.905  0.36853    </w:t>
+      </w:r>
+      <w:r>
+        <w:br w:type="textWrapping"/>
+      </w:r>
+      <w:r>
+        <w:rPr>
+          <w:rStyle w:val="VerbatimChar"/>
+        </w:rPr>
+        <w:t xml:space="preserve">## monthJUN            7627.9     2915.7   2.616  0.01098 *  </w:t>
+      </w:r>
+      <w:r>
+        <w:br w:type="textWrapping"/>
+      </w:r>
+      <w:r>
+        <w:rPr>
+          <w:rStyle w:val="VerbatimChar"/>
+        </w:rPr>
+        <w:t xml:space="preserve">## monthJUL            3509.8     2745.4   1.278  0.20551    </w:t>
+      </w:r>
+      <w:r>
+        <w:br w:type="textWrapping"/>
+      </w:r>
+      <w:r>
+        <w:rPr>
+          <w:rStyle w:val="VerbatimChar"/>
+        </w:rPr>
+        <w:t xml:space="preserve">## monthAUG            2845.0     2560.8   1.111  0.27055    </w:t>
+      </w:r>
+      <w:r>
+        <w:br w:type="textWrapping"/>
+      </w:r>
+      <w:r>
+        <w:rPr>
+          <w:rStyle w:val="VerbatimChar"/>
+        </w:rPr>
+        <w:t xml:space="preserve">## monthSEP            -184.3     2691.0  -0.069  0.94559    </w:t>
+      </w:r>
+      <w:r>
+        <w:br w:type="textWrapping"/>
+      </w:r>
+      <w:r>
+        <w:rPr>
+          <w:rStyle w:val="VerbatimChar"/>
+        </w:rPr>
+        <w:t xml:space="preserve">## monthOCT            -889.1     4319.8  -0.206  0.83757    </w:t>
+      </w:r>
+      <w:r>
+        <w:br w:type="textWrapping"/>
+      </w:r>
+      <w:r>
+        <w:rPr>
+          <w:rStyle w:val="VerbatimChar"/>
+        </w:rPr>
+        <w:t xml:space="preserve">## day_of_week_fTue    9423.9     2864.0   3.290  0.00160 ** </w:t>
+      </w:r>
+      <w:r>
+        <w:br w:type="textWrapping"/>
+      </w:r>
+      <w:r>
+        <w:rPr>
+          <w:rStyle w:val="VerbatimChar"/>
+        </w:rPr>
+        <w:t xml:space="preserve">## day_of_week_fWed    2490.4     2683.7   0.928  0.35676    </w:t>
+      </w:r>
+      <w:r>
+        <w:br w:type="textWrapping"/>
+      </w:r>
+      <w:r>
+        <w:rPr>
+          <w:rStyle w:val="VerbatimChar"/>
+        </w:rPr>
+        <w:t xml:space="preserve">## day_of_week_fThur   3673.9     3597.7   1.021  0.31084    </w:t>
+      </w:r>
+      <w:r>
+        <w:br w:type="textWrapping"/>
+      </w:r>
+      <w:r>
+        <w:rPr>
+          <w:rStyle w:val="VerbatimChar"/>
+        </w:rPr>
+        <w:t xml:space="preserve">## day_of_week_fFri    4359.0     2681.9   1.625  0.10878    </w:t>
+      </w:r>
+      <w:r>
+        <w:br w:type="textWrapping"/>
+      </w:r>
+      <w:r>
+        <w:rPr>
+          <w:rStyle w:val="VerbatimChar"/>
+        </w:rPr>
+        <w:t xml:space="preserve">## day_of_week_fSat    6972.1     2720.1   2.563  0.01262 *  </w:t>
+      </w:r>
+      <w:r>
+        <w:br w:type="textWrapping"/>
+      </w:r>
+      <w:r>
+        <w:rPr>
+          <w:rStyle w:val="VerbatimChar"/>
+        </w:rPr>
+        <w:t xml:space="preserve">## day_of_week_fSun    6998.4     2674.6   2.617  0.01096 *  </w:t>
+      </w:r>
+      <w:r>
+        <w:br w:type="textWrapping"/>
+      </w:r>
+      <w:r>
+        <w:rPr>
+          <w:rStyle w:val="VerbatimChar"/>
+        </w:rPr>
+        <w:t xml:space="preserve">## bobbleheadYES       7486.0     2477.9   3.021  0.00356 ** </w:t>
+      </w:r>
+      <w:r>
+        <w:br w:type="textWrapping"/>
+      </w:r>
+      <w:r>
+        <w:rPr>
+          <w:rStyle w:val="VerbatimChar"/>
+        </w:rPr>
+        <w:t xml:space="preserve">## ---</w:t>
+      </w:r>
+      <w:r>
+        <w:br w:type="textWrapping"/>
+      </w:r>
+      <w:r>
+        <w:rPr>
+          <w:rStyle w:val="VerbatimChar"/>
+        </w:rPr>
+        <w:t xml:space="preserve">## Signif. codes:  0 '***' 0.001 '**' 0.01 '*' 0.05 '.' 0.1 ' ' 1</w:t>
+      </w:r>
+      <w:r>
+        <w:br w:type="textWrapping"/>
+      </w:r>
+      <w:r>
+        <w:rPr>
+          <w:rStyle w:val="VerbatimChar"/>
+        </w:rPr>
+        <w:t xml:space="preserve">## </w:t>
+      </w:r>
+      <w:r>
+        <w:br w:type="textWrapping"/>
+      </w:r>
+      <w:r>
+        <w:rPr>
+          <w:rStyle w:val="VerbatimChar"/>
+        </w:rPr>
+        <w:t xml:space="preserve">## Residual standard error: 6533 on 67 degrees of freedom</w:t>
+      </w:r>
+      <w:r>
+        <w:br w:type="textWrapping"/>
+      </w:r>
+      <w:r>
+        <w:rPr>
+          <w:rStyle w:val="VerbatimChar"/>
+        </w:rPr>
+        <w:t xml:space="preserve">## Multiple R-squared:  0.4807, Adjusted R-squared:  0.3799 </w:t>
+      </w:r>
+      <w:r>
+        <w:br w:type="textWrapping"/>
+      </w:r>
+      <w:r>
+        <w:rPr>
+          <w:rStyle w:val="VerbatimChar"/>
+        </w:rPr>
+        <w:t xml:space="preserve">## F-statistic: 4.771 on 13 and 67 DF,  p-value: 8.77e-06</w:t>
+      </w:r>
+    </w:p>
+    <w:p>
+      <w:pPr>
+        <w:pStyle w:val="SourceCode"/>
+      </w:pPr>
+      <w:r>
+        <w:rPr>
+          <w:rStyle w:val="CommentTok"/>
+        </w:rPr>
+        <w:t xml:space="preserve"># tests statistical significance of the bobblehead promotion</w:t>
+      </w:r>
+      <w:r>
+        <w:br w:type="textWrapping"/>
+      </w:r>
+      <w:r>
+        <w:rPr>
+          <w:rStyle w:val="CommentTok"/>
+        </w:rPr>
+        <w:t xml:space="preserve"># type I anova computes sums of squares for sequential tests</w:t>
+      </w:r>
+      <w:r>
+        <w:br w:type="textWrapping"/>
+      </w:r>
+      <w:r>
+        <w:rPr>
+          <w:rStyle w:val="KeywordTok"/>
+        </w:rPr>
+        <w:t xml:space="preserve">print</w:t>
+      </w:r>
+      <w:r>
+        <w:rPr>
+          <w:rStyle w:val="NormalTok"/>
+        </w:rPr>
+        <w:t xml:space="preserve">(</w:t>
+      </w:r>
+      <w:r>
+        <w:rPr>
+          <w:rStyle w:val="KeywordTok"/>
+        </w:rPr>
+        <w:t xml:space="preserve">anova</w:t>
+      </w:r>
+      <w:r>
+        <w:rPr>
+          <w:rStyle w:val="NormalTok"/>
+        </w:rPr>
+        <w:t xml:space="preserve">(my.model.fit))</w:t>
+      </w:r>
+    </w:p>
+    <w:p>
+      <w:pPr>
+        <w:pStyle w:val="SourceCode"/>
+      </w:pPr>
+      <w:r>
+        <w:rPr>
+          <w:rStyle w:val="VerbatimChar"/>
+        </w:rPr>
+        <w:t xml:space="preserve">## Analysis of Variance Table</w:t>
+      </w:r>
+      <w:r>
+        <w:br w:type="textWrapping"/>
+      </w:r>
+      <w:r>
+        <w:rPr>
+          <w:rStyle w:val="VerbatimChar"/>
+        </w:rPr>
+        <w:t xml:space="preserve">## </w:t>
+      </w:r>
+      <w:r>
+        <w:br w:type="textWrapping"/>
+      </w:r>
+      <w:r>
+        <w:rPr>
+          <w:rStyle w:val="VerbatimChar"/>
+        </w:rPr>
+        <w:t xml:space="preserve">## Response: attend</w:t>
+      </w:r>
+      <w:r>
+        <w:br w:type="textWrapping"/>
+      </w:r>
+      <w:r>
+        <w:rPr>
+          <w:rStyle w:val="VerbatimChar"/>
+        </w:rPr>
+        <w:t xml:space="preserve">##               Df     Sum Sq   Mean Sq F value    Pr(&gt;F)    </w:t>
+      </w:r>
+      <w:r>
+        <w:br w:type="textWrapping"/>
+      </w:r>
+      <w:r>
+        <w:rPr>
+          <w:rStyle w:val="VerbatimChar"/>
+        </w:rPr>
+        <w:t xml:space="preserve">## month          6  946221193 157703532  3.6946 0.0031275 ** </w:t>
+      </w:r>
+      <w:r>
+        <w:br w:type="textWrapping"/>
+      </w:r>
+      <w:r>
+        <w:rPr>
+          <w:rStyle w:val="VerbatimChar"/>
+        </w:rPr>
+        <w:t xml:space="preserve">## day_of_week_f  6 1311493419 218582236  5.1208 0.0002213 ***</w:t>
+      </w:r>
+      <w:r>
+        <w:br w:type="textWrapping"/>
+      </w:r>
+      <w:r>
+        <w:rPr>
+          <w:rStyle w:val="VerbatimChar"/>
+        </w:rPr>
+        <w:t xml:space="preserve">## bobblehead     1  389581557 389581557  9.1269 0.0035640 ** </w:t>
+      </w:r>
+      <w:r>
+        <w:br w:type="textWrapping"/>
+      </w:r>
+      <w:r>
+        <w:rPr>
+          <w:rStyle w:val="VerbatimChar"/>
+        </w:rPr>
+        <w:t xml:space="preserve">## Residuals     67 2859880298  42684781                      </w:t>
+      </w:r>
+      <w:r>
+        <w:br w:type="textWrapping"/>
+      </w:r>
+      <w:r>
+        <w:rPr>
+          <w:rStyle w:val="VerbatimChar"/>
+        </w:rPr>
+        <w:t xml:space="preserve">## ---</w:t>
+      </w:r>
+      <w:r>
+        <w:br w:type="textWrapping"/>
+      </w:r>
+      <w:r>
+        <w:rPr>
+          <w:rStyle w:val="VerbatimChar"/>
+        </w:rPr>
+        <w:t xml:space="preserve">## Signif. codes:  0 '***' 0.001 '**' 0.01 '*' 0.05 '.' 0.1 ' ' 1</w:t>
+      </w:r>
+    </w:p>
+    <w:p>
+      <w:pPr>
+        <w:pStyle w:val="SourceCode"/>
+      </w:pPr>
+      <w:r>
+        <w:rPr>
+          <w:rStyle w:val="KeywordTok"/>
+        </w:rPr>
+        <w:t xml:space="preserve">cat</w:t>
+      </w:r>
+      <w:r>
+        <w:rPr>
+          <w:rStyle w:val="NormalTok"/>
+        </w:rPr>
+        <w:t xml:space="preserve">(</w:t>
+      </w:r>
+      <w:r>
+        <w:rPr>
+          <w:rStyle w:val="StringTok"/>
+        </w:rPr>
+        <w:t xml:space="preserve">"</w:t>
+      </w:r>
+      <w:r>
+        <w:rPr>
+          <w:rStyle w:val="CharTok"/>
+        </w:rPr>
+        <w:t xml:space="preserve">\n</w:t>
+      </w:r>
+      <w:r>
+        <w:rPr>
+          <w:rStyle w:val="StringTok"/>
+        </w:rPr>
+        <w:t xml:space="preserve">"</w:t>
+      </w:r>
+      <w:r>
+        <w:rPr>
+          <w:rStyle w:val="NormalTok"/>
+        </w:rPr>
+        <w:t xml:space="preserve">,</w:t>
+      </w:r>
+      <w:r>
+        <w:rPr>
+          <w:rStyle w:val="StringTok"/>
+        </w:rPr>
+        <w:t xml:space="preserve">"Estimated Effect of Bobblehead Promotion on Attendance: "</w:t>
+      </w:r>
+      <w:r>
+        <w:rPr>
+          <w:rStyle w:val="NormalTok"/>
+        </w:rPr>
+        <w:t xml:space="preserve">,</w:t>
+      </w:r>
+      <w:r>
+        <w:br w:type="textWrapping"/>
+      </w:r>
+      <w:r>
+        <w:rPr>
+          <w:rStyle w:val="KeywordTok"/>
+        </w:rPr>
+        <w:t xml:space="preserve">round</w:t>
+      </w:r>
+      <w:r>
+        <w:rPr>
+          <w:rStyle w:val="NormalTok"/>
+        </w:rPr>
+        <w:t xml:space="preserve">(my.model.fit</w:t>
+      </w:r>
+      <w:r>
+        <w:rPr>
+          <w:rStyle w:val="OperatorTok"/>
+        </w:rPr>
+        <w:t xml:space="preserve">$</w:t>
+      </w:r>
+      <w:r>
+        <w:rPr>
+          <w:rStyle w:val="NormalTok"/>
+        </w:rPr>
+        <w:t xml:space="preserve">coefficients[</w:t>
+      </w:r>
+      <w:r>
+        <w:rPr>
+          <w:rStyle w:val="KeywordTok"/>
+        </w:rPr>
+        <w:t xml:space="preserve">length</w:t>
+      </w:r>
+      <w:r>
+        <w:rPr>
+          <w:rStyle w:val="NormalTok"/>
+        </w:rPr>
+        <w:t xml:space="preserve">(my.model.fit</w:t>
+      </w:r>
+      <w:r>
+        <w:rPr>
+          <w:rStyle w:val="OperatorTok"/>
+        </w:rPr>
+        <w:t xml:space="preserve">$</w:t>
+      </w:r>
+      <w:r>
+        <w:rPr>
+          <w:rStyle w:val="NormalTok"/>
+        </w:rPr>
+        <w:t xml:space="preserve">coefficients)],</w:t>
+      </w:r>
+      <w:r>
+        <w:br w:type="textWrapping"/>
+      </w:r>
+      <w:r>
+        <w:rPr>
+          <w:rStyle w:val="DataTypeTok"/>
+        </w:rPr>
+        <w:t xml:space="preserve">digits =</w:t>
+      </w:r>
+      <w:r>
+        <w:rPr>
+          <w:rStyle w:val="NormalTok"/>
+        </w:rPr>
+        <w:t xml:space="preserve"> </w:t>
+      </w:r>
+      <w:r>
+        <w:rPr>
+          <w:rStyle w:val="DecValTok"/>
+        </w:rPr>
+        <w:t xml:space="preserve">0</w:t>
+      </w:r>
+      <w:r>
+        <w:rPr>
+          <w:rStyle w:val="NormalTok"/>
+        </w:rPr>
+        <w:t xml:space="preserve">),</w:t>
+      </w:r>
+      <w:r>
+        <w:rPr>
+          <w:rStyle w:val="StringTok"/>
+        </w:rPr>
+        <w:t xml:space="preserve">"</w:t>
+      </w:r>
+      <w:r>
+        <w:rPr>
+          <w:rStyle w:val="CharTok"/>
+        </w:rPr>
+        <w:t xml:space="preserve">\n</w:t>
+      </w:r>
+      <w:r>
+        <w:rPr>
+          <w:rStyle w:val="StringTok"/>
+        </w:rPr>
+        <w:t xml:space="preserve">"</w:t>
+      </w:r>
+      <w:r>
+        <w:rPr>
+          <w:rStyle w:val="NormalTok"/>
+        </w:rPr>
+        <w:t xml:space="preserve">,</w:t>
+      </w:r>
+      <w:r>
+        <w:rPr>
+          <w:rStyle w:val="DataTypeTok"/>
+        </w:rPr>
+        <w:t xml:space="preserve">sep=</w:t>
+      </w:r>
+      <w:r>
+        <w:rPr>
+          <w:rStyle w:val="StringTok"/>
+        </w:rPr>
+        <w:t xml:space="preserve">""</w:t>
+      </w:r>
+      <w:r>
+        <w:rPr>
+          <w:rStyle w:val="NormalTok"/>
+        </w:rPr>
+        <w:t xml:space="preserve">)</w:t>
+      </w:r>
+    </w:p>
+    <w:p>
+      <w:pPr>
+        <w:pStyle w:val="SourceCode"/>
+      </w:pPr>
+      <w:r>
+        <w:rPr>
+          <w:rStyle w:val="VerbatimChar"/>
+        </w:rPr>
+        <w:t xml:space="preserve">## </w:t>
+      </w:r>
+      <w:r>
+        <w:br w:type="textWrapping"/>
+      </w:r>
+      <w:r>
+        <w:rPr>
+          <w:rStyle w:val="VerbatimChar"/>
+        </w:rPr>
+        <w:t xml:space="preserve">## Estimated Effect of Bobblehead Promotion on Attendance: 7486</w:t>
+      </w:r>
+    </w:p>
+    <w:p>
+      <w:pPr>
+        <w:pStyle w:val="SourceCode"/>
+      </w:pPr>
+      <w:r>
+        <w:rPr>
+          <w:rStyle w:val="CommentTok"/>
+        </w:rPr>
+        <w:t xml:space="preserve"># standard graphics provide diagnostic plots</w:t>
+      </w:r>
+      <w:r>
+        <w:br w:type="textWrapping"/>
+      </w:r>
+      <w:r>
+        <w:rPr>
+          <w:rStyle w:val="KeywordTok"/>
+        </w:rPr>
+        <w:t xml:space="preserve">plot</w:t>
+      </w:r>
+      <w:r>
+        <w:rPr>
+          <w:rStyle w:val="NormalTok"/>
+        </w:rPr>
+        <w:t xml:space="preserve">(my.model.fit)</w:t>
+      </w:r>
+    </w:p>
+    <w:p>
+      <w:pPr>
+        <w:pStyle w:val="FirstParagraph"/>
+      </w:pPr>
+      <w:r>
+        <w:drawing>
+          <wp:inline>
+            <wp:extent cx="4620126" cy="3696101"/>
+            <wp:effectExtent b="0" l="0" r="0" t="0"/>
+            <wp:docPr descr="" title="" id="1" name="Picture"/>
+            <a:graphic>
+              <a:graphicData uri="http://schemas.openxmlformats.org/drawingml/2006/picture">
+                <pic:pic>
+                  <pic:nvPicPr>
+                    <pic:cNvPr descr="DA420_Project2_GRAHN_files/figure-docx/unnamed-chunk-6-2.png" id="0" name="Picture"/>
+                    <pic:cNvPicPr>
+                      <a:picLocks noChangeArrowheads="1" noChangeAspect="1"/>
+                    </pic:cNvPicPr>
+                  </pic:nvPicPr>
+                  <pic:blipFill>
+                    <a:blip r:embed="rId25"/>
+                    <a:stretch>
+                      <a:fillRect/>
+                    </a:stretch>
+                  </pic:blipFill>
+                  <pic:spPr bwMode="auto">
+                    <a:xfrm>
+                      <a:off x="0" y="0"/>
+                      <a:ext cx="4620126" cy="3696101"/>
+                    </a:xfrm>
+                    <a:prstGeom prst="rect">
+                      <a:avLst/>
+                    </a:prstGeom>
+                    <a:noFill/>
+                    <a:ln w="9525">
+                      <a:noFill/>
+                      <a:headEnd/>
+                      <a:tailEnd/>
+                    </a:ln>
+                  </pic:spPr>
+                </pic:pic>
+              </a:graphicData>
+            </a:graphic>
+          </wp:inline>
+        </w:drawing>
+      </w:r>
+      <w:r>
+        <w:drawing>
+          <wp:inline>
+            <wp:extent cx="4620126" cy="3696101"/>
+            <wp:effectExtent b="0" l="0" r="0" t="0"/>
+            <wp:docPr descr="" title="" id="1" name="Picture"/>
+            <a:graphic>
+              <a:graphicData uri="http://schemas.openxmlformats.org/drawingml/2006/picture">
+                <pic:pic>
+                  <pic:nvPicPr>
+                    <pic:cNvPr descr="DA420_Project2_GRAHN_files/figure-docx/unnamed-chunk-6-3.png" id="0" name="Picture"/>
+                    <pic:cNvPicPr>
+                      <a:picLocks noChangeArrowheads="1" noChangeAspect="1"/>
+                    </pic:cNvPicPr>
+                  </pic:nvPicPr>
+                  <pic:blipFill>
+                    <a:blip r:embed="rId26"/>
+                    <a:stretch>
+                      <a:fillRect/>
+                    </a:stretch>
+                  </pic:blipFill>
+                  <pic:spPr bwMode="auto">
+                    <a:xfrm>
+                      <a:off x="0" y="0"/>
+                      <a:ext cx="4620126" cy="3696101"/>
+                    </a:xfrm>
+                    <a:prstGeom prst="rect">
+                      <a:avLst/>
+                    </a:prstGeom>
+                    <a:noFill/>
+                    <a:ln w="9525">
+                      <a:noFill/>
+                      <a:headEnd/>
+                      <a:tailEnd/>
+                    </a:ln>
+                  </pic:spPr>
+                </pic:pic>
+              </a:graphicData>
+            </a:graphic>
+          </wp:inline>
+        </w:drawing>
+      </w:r>
+      <w:r>
+        <w:drawing>
+          <wp:inline>
+            <wp:extent cx="4620126" cy="3696101"/>
+            <wp:effectExtent b="0" l="0" r="0" t="0"/>
+            <wp:docPr descr="" title="" id="1" name="Picture"/>
+            <a:graphic>
+              <a:graphicData uri="http://schemas.openxmlformats.org/drawingml/2006/picture">
+                <pic:pic>
+                  <pic:nvPicPr>
+                    <pic:cNvPr descr="DA420_Project2_GRAHN_files/figure-docx/unnamed-chunk-6-4.png" id="0" name="Picture"/>
+                    <pic:cNvPicPr>
+                      <a:picLocks noChangeArrowheads="1" noChangeAspect="1"/>
+                    </pic:cNvPicPr>
+                  </pic:nvPicPr>
+                  <pic:blipFill>
+                    <a:blip r:embed="rId27"/>
+                    <a:stretch>
+                      <a:fillRect/>
+                    </a:stretch>
+                  </pic:blipFill>
+                  <pic:spPr bwMode="auto">
+                    <a:xfrm>
+                      <a:off x="0" y="0"/>
+                      <a:ext cx="4620126" cy="3696101"/>
+                    </a:xfrm>
+                    <a:prstGeom prst="rect">
+                      <a:avLst/>
+                    </a:prstGeom>
+                    <a:noFill/>
+                    <a:ln w="9525">
+                      <a:noFill/>
+                      <a:headEnd/>
+                      <a:tailEnd/>
+                    </a:ln>
+                  </pic:spPr>
+                </pic:pic>
+              </a:graphicData>
+            </a:graphic>
+          </wp:inline>
+        </w:drawing>
+      </w:r>
+      <w:r>
+        <w:drawing>
+          <wp:inline>
+            <wp:extent cx="4620126" cy="3696101"/>
+            <wp:effectExtent b="0" l="0" r="0" t="0"/>
+            <wp:docPr descr="" title="" id="1" name="Picture"/>
+            <a:graphic>
+              <a:graphicData uri="http://schemas.openxmlformats.org/drawingml/2006/picture">
+                <pic:pic>
+                  <pic:nvPicPr>
+                    <pic:cNvPr descr="DA420_Project2_GRAHN_files/figure-docx/unnamed-chunk-6-5.png" id="0" name="Picture"/>
+                    <pic:cNvPicPr>
+                      <a:picLocks noChangeArrowheads="1" noChangeAspect="1"/>
+                    </pic:cNvPicPr>
+                  </pic:nvPicPr>
+                  <pic:blipFill>
+                    <a:blip r:embed="rId28"/>
+                    <a:stretch>
+                      <a:fillRect/>
+                    </a:stretch>
+                  </pic:blipFill>
+                  <pic:spPr bwMode="auto">
+                    <a:xfrm>
+                      <a:off x="0" y="0"/>
+                      <a:ext cx="4620126" cy="3696101"/>
+                    </a:xfrm>
+                    <a:prstGeom prst="rect">
+                      <a:avLst/>
+                    </a:prstGeom>
+                    <a:noFill/>
+                    <a:ln w="9525">
+                      <a:noFill/>
+                      <a:headEnd/>
+                      <a:tailEnd/>
+                    </a:ln>
+                  </pic:spPr>
+                </pic:pic>
+              </a:graphicData>
+            </a:graphic>
+          </wp:inline>
+        </w:drawing>
+      </w:r>
+    </w:p>
+    <w:p>
+      <w:pPr>
+        <w:pStyle w:val="SourceCode"/>
+      </w:pPr>
+      <w:r>
+        <w:rPr>
+          <w:rStyle w:val="CommentTok"/>
+        </w:rPr>
+        <w:t xml:space="preserve"># additional model diagnostics drawn from the car package</w:t>
+      </w:r>
+      <w:r>
+        <w:br w:type="textWrapping"/>
+      </w:r>
+      <w:r>
+        <w:br w:type="textWrapping"/>
+      </w:r>
+      <w:r>
+        <w:rPr>
+          <w:rStyle w:val="KeywordTok"/>
+        </w:rPr>
+        <w:t xml:space="preserve">residualPlots</w:t>
+      </w:r>
+      <w:r>
+        <w:rPr>
+          <w:rStyle w:val="NormalTok"/>
+        </w:rPr>
+        <w:t xml:space="preserve">(my.model.fit)</w:t>
+      </w:r>
+    </w:p>
+    <w:p>
+      <w:pPr>
+        <w:pStyle w:val="FirstParagraph"/>
+      </w:pPr>
+      <w:r>
+        <w:drawing>
+          <wp:inline>
+            <wp:extent cx="4620126" cy="3696101"/>
+            <wp:effectExtent b="0" l="0" r="0" t="0"/>
+            <wp:docPr descr="" title="" id="1" name="Picture"/>
+            <a:graphic>
+              <a:graphicData uri="http://schemas.openxmlformats.org/drawingml/2006/picture">
+                <pic:pic>
+                  <pic:nvPicPr>
+                    <pic:cNvPr descr="DA420_Project2_GRAHN_files/figure-docx/unnamed-chunk-6-6.png" id="0" name="Picture"/>
+                    <pic:cNvPicPr>
+                      <a:picLocks noChangeArrowheads="1" noChangeAspect="1"/>
+                    </pic:cNvPicPr>
+                  </pic:nvPicPr>
+                  <pic:blipFill>
+                    <a:blip r:embed="rId29"/>
+                    <a:stretch>
+                      <a:fillRect/>
+                    </a:stretch>
+                  </pic:blipFill>
+                  <pic:spPr bwMode="auto">
+                    <a:xfrm>
+                      <a:off x="0" y="0"/>
+                      <a:ext cx="4620126" cy="3696101"/>
+                    </a:xfrm>
+                    <a:prstGeom prst="rect">
+                      <a:avLst/>
+                    </a:prstGeom>
+                    <a:noFill/>
+                    <a:ln w="9525">
+                      <a:noFill/>
+                      <a:headEnd/>
+                      <a:tailEnd/>
+                    </a:ln>
+                  </pic:spPr>
+                </pic:pic>
+              </a:graphicData>
+            </a:graphic>
+          </wp:inline>
+        </w:drawing>
+      </w:r>
+    </w:p>
+    <w:p>
+      <w:pPr>
+        <w:pStyle w:val="SourceCode"/>
+      </w:pPr>
+      <w:r>
+        <w:rPr>
+          <w:rStyle w:val="VerbatimChar"/>
+        </w:rPr>
+        <w:t xml:space="preserve">##               Test stat Pr(&gt;|Test stat|)</w:t>
+      </w:r>
+      <w:r>
+        <w:br w:type="textWrapping"/>
+      </w:r>
+      <w:r>
+        <w:rPr>
+          <w:rStyle w:val="VerbatimChar"/>
+        </w:rPr>
+        <w:t xml:space="preserve">## month                                   </w:t>
+      </w:r>
+      <w:r>
+        <w:br w:type="textWrapping"/>
+      </w:r>
+      <w:r>
+        <w:rPr>
+          <w:rStyle w:val="VerbatimChar"/>
+        </w:rPr>
+        <w:t xml:space="preserve">## day_of_week_f                           </w:t>
+      </w:r>
+      <w:r>
+        <w:br w:type="textWrapping"/>
+      </w:r>
+      <w:r>
+        <w:rPr>
+          <w:rStyle w:val="VerbatimChar"/>
+        </w:rPr>
+        <w:t xml:space="preserve">## Tukey test      -0.3992           0.6898</w:t>
+      </w:r>
+    </w:p>
+    <w:p>
+      <w:pPr>
+        <w:pStyle w:val="SourceCode"/>
+      </w:pPr>
+      <w:r>
+        <w:rPr>
+          <w:rStyle w:val="KeywordTok"/>
+        </w:rPr>
+        <w:t xml:space="preserve">print</w:t>
+      </w:r>
+      <w:r>
+        <w:rPr>
+          <w:rStyle w:val="NormalTok"/>
+        </w:rPr>
+        <w:t xml:space="preserve">(</w:t>
+      </w:r>
+      <w:r>
+        <w:rPr>
+          <w:rStyle w:val="KeywordTok"/>
+        </w:rPr>
+        <w:t xml:space="preserve">outlierTest</w:t>
+      </w:r>
+      <w:r>
+        <w:rPr>
+          <w:rStyle w:val="NormalTok"/>
+        </w:rPr>
+        <w:t xml:space="preserve">(my.model.fit))</w:t>
+      </w:r>
+    </w:p>
+    <w:p>
+      <w:pPr>
+        <w:pStyle w:val="SourceCode"/>
+      </w:pPr>
+      <w:r>
+        <w:rPr>
+          <w:rStyle w:val="VerbatimChar"/>
+        </w:rPr>
+        <w:t xml:space="preserve">## No Studentized residuals with Bonferonni p &lt; 0.05</w:t>
+      </w:r>
+      <w:r>
+        <w:br w:type="textWrapping"/>
+      </w:r>
+      <w:r>
+        <w:rPr>
+          <w:rStyle w:val="VerbatimChar"/>
+        </w:rPr>
+        <w:t xml:space="preserve">## Largest |rstudent|:</w:t>
+      </w:r>
+      <w:r>
+        <w:br w:type="textWrapping"/>
+      </w:r>
+      <w:r>
+        <w:rPr>
+          <w:rStyle w:val="VerbatimChar"/>
+        </w:rPr>
+        <w:t xml:space="preserve">##    rstudent unadjusted p-value Bonferonni p</w:t>
+      </w:r>
+      <w:r>
+        <w:br w:type="textWrapping"/>
+      </w:r>
+      <w:r>
+        <w:rPr>
+          <w:rStyle w:val="VerbatimChar"/>
+        </w:rPr>
+        <w:t xml:space="preserve">## 65 2.712424          0.0085088      0.68921</w:t>
       </w:r>
     </w:p>
     <w:sectPr/>
@@ -2979,7 +6750,7 @@
     </w:lvl>
   </w:abstractNum>
   <w:abstractNum w:abstractNumId="990">
-    <w:nsid w:val="f144df75"/>
+    <w:nsid w:val="7681a388"/>
     <w:multiLevelType w:val="multilevel"/>
     <w:lvl w:ilvl="0">
       <w:numFmt w:val="bullet"/>

</xml_diff>